<commit_message>
Pas encore capable d'accéder au PointVie du Player mais avec une couple de rechercher devrait être good
</commit_message>
<xml_diff>
--- a/Cachier de conception.docx
+++ b/Cachier de conception.docx
@@ -16,969 +16,278 @@
             <w:rPr>
               <w:noProof/>
             </w:rPr>
-            <mc:AlternateContent>
-              <mc:Choice Requires="wpg">
-                <w:drawing>
-                  <wp:anchor distT="0" distB="0" distL="114300" distR="114300" simplePos="0" relativeHeight="251662336" behindDoc="0" locked="0" layoutInCell="1" allowOverlap="1" wp14:anchorId="5CE90881" wp14:editId="72F81AF8">
-                    <wp:simplePos x="0" y="0"/>
-                    <wp:positionH relativeFrom="page">
-                      <wp:align>center</wp:align>
-                    </wp:positionH>
-                    <mc:AlternateContent>
-                      <mc:Choice Requires="wp14">
-                        <wp:positionV relativeFrom="page">
-                          <wp14:pctPosVOffset>2300</wp14:pctPosVOffset>
-                        </wp:positionV>
-                      </mc:Choice>
-                      <mc:Fallback>
-                        <wp:positionV relativeFrom="page">
-                          <wp:posOffset>231140</wp:posOffset>
-                        </wp:positionV>
-                      </mc:Fallback>
-                    </mc:AlternateContent>
-                    <wp:extent cx="7315200" cy="1215391"/>
-                    <wp:effectExtent l="0" t="0" r="1270" b="1905"/>
-                    <wp:wrapNone/>
-                    <wp:docPr id="149" name="Groupe 51"/>
-                    <wp:cNvGraphicFramePr/>
-                    <a:graphic xmlns:a="http://schemas.openxmlformats.org/drawingml/2006/main">
-                      <a:graphicData uri="http://schemas.microsoft.com/office/word/2010/wordprocessingGroup">
-                        <wpg:wgp>
-                          <wpg:cNvGrpSpPr/>
-                          <wpg:grpSpPr>
-                            <a:xfrm>
-                              <a:off x="0" y="0"/>
-                              <a:ext cx="7315200" cy="1215391"/>
-                              <a:chOff x="0" y="-1"/>
-                              <a:chExt cx="7315200" cy="1216153"/>
-                            </a:xfrm>
-                          </wpg:grpSpPr>
-                          <wps:wsp>
-                            <wps:cNvPr id="150" name="Rectangle 51"/>
-                            <wps:cNvSpPr/>
-                            <wps:spPr>
-                              <a:xfrm>
-                                <a:off x="0" y="-1"/>
-                                <a:ext cx="7315200" cy="1130373"/>
-                              </a:xfrm>
-                              <a:custGeom>
-                                <a:avLst/>
-                                <a:gdLst>
-                                  <a:gd name="connsiteX0" fmla="*/ 0 w 7312660"/>
-                                  <a:gd name="connsiteY0" fmla="*/ 0 h 1215390"/>
-                                  <a:gd name="connsiteX1" fmla="*/ 7312660 w 7312660"/>
-                                  <a:gd name="connsiteY1" fmla="*/ 0 h 1215390"/>
-                                  <a:gd name="connsiteX2" fmla="*/ 7312660 w 7312660"/>
-                                  <a:gd name="connsiteY2" fmla="*/ 1215390 h 1215390"/>
-                                  <a:gd name="connsiteX3" fmla="*/ 0 w 7312660"/>
-                                  <a:gd name="connsiteY3" fmla="*/ 1215390 h 1215390"/>
-                                  <a:gd name="connsiteX4" fmla="*/ 0 w 7312660"/>
-                                  <a:gd name="connsiteY4" fmla="*/ 0 h 1215390"/>
-                                  <a:gd name="connsiteX0" fmla="*/ 0 w 7312660"/>
-                                  <a:gd name="connsiteY0" fmla="*/ 0 h 1215390"/>
-                                  <a:gd name="connsiteX1" fmla="*/ 7312660 w 7312660"/>
-                                  <a:gd name="connsiteY1" fmla="*/ 0 h 1215390"/>
-                                  <a:gd name="connsiteX2" fmla="*/ 7312660 w 7312660"/>
-                                  <a:gd name="connsiteY2" fmla="*/ 1215390 h 1215390"/>
-                                  <a:gd name="connsiteX3" fmla="*/ 3667125 w 7312660"/>
-                                  <a:gd name="connsiteY3" fmla="*/ 1209675 h 1215390"/>
-                                  <a:gd name="connsiteX4" fmla="*/ 0 w 7312660"/>
-                                  <a:gd name="connsiteY4" fmla="*/ 1215390 h 1215390"/>
-                                  <a:gd name="connsiteX5" fmla="*/ 0 w 7312660"/>
-                                  <a:gd name="connsiteY5" fmla="*/ 0 h 1215390"/>
-                                  <a:gd name="connsiteX0" fmla="*/ 0 w 7312660"/>
-                                  <a:gd name="connsiteY0" fmla="*/ 0 h 1215390"/>
-                                  <a:gd name="connsiteX1" fmla="*/ 7312660 w 7312660"/>
-                                  <a:gd name="connsiteY1" fmla="*/ 0 h 1215390"/>
-                                  <a:gd name="connsiteX2" fmla="*/ 7312660 w 7312660"/>
-                                  <a:gd name="connsiteY2" fmla="*/ 1215390 h 1215390"/>
-                                  <a:gd name="connsiteX3" fmla="*/ 3619500 w 7312660"/>
-                                  <a:gd name="connsiteY3" fmla="*/ 733425 h 1215390"/>
-                                  <a:gd name="connsiteX4" fmla="*/ 0 w 7312660"/>
-                                  <a:gd name="connsiteY4" fmla="*/ 1215390 h 1215390"/>
-                                  <a:gd name="connsiteX5" fmla="*/ 0 w 7312660"/>
-                                  <a:gd name="connsiteY5" fmla="*/ 0 h 1215390"/>
-                                  <a:gd name="connsiteX0" fmla="*/ 0 w 7312660"/>
-                                  <a:gd name="connsiteY0" fmla="*/ 0 h 1215390"/>
-                                  <a:gd name="connsiteX1" fmla="*/ 7312660 w 7312660"/>
-                                  <a:gd name="connsiteY1" fmla="*/ 0 h 1215390"/>
-                                  <a:gd name="connsiteX2" fmla="*/ 7312660 w 7312660"/>
-                                  <a:gd name="connsiteY2" fmla="*/ 1129665 h 1215390"/>
-                                  <a:gd name="connsiteX3" fmla="*/ 3619500 w 7312660"/>
-                                  <a:gd name="connsiteY3" fmla="*/ 733425 h 1215390"/>
-                                  <a:gd name="connsiteX4" fmla="*/ 0 w 7312660"/>
-                                  <a:gd name="connsiteY4" fmla="*/ 1215390 h 1215390"/>
-                                  <a:gd name="connsiteX5" fmla="*/ 0 w 7312660"/>
-                                  <a:gd name="connsiteY5" fmla="*/ 0 h 1215390"/>
-                                  <a:gd name="connsiteX0" fmla="*/ 9525 w 7322185"/>
-                                  <a:gd name="connsiteY0" fmla="*/ 0 h 1129665"/>
-                                  <a:gd name="connsiteX1" fmla="*/ 7322185 w 7322185"/>
-                                  <a:gd name="connsiteY1" fmla="*/ 0 h 1129665"/>
-                                  <a:gd name="connsiteX2" fmla="*/ 7322185 w 7322185"/>
-                                  <a:gd name="connsiteY2" fmla="*/ 1129665 h 1129665"/>
-                                  <a:gd name="connsiteX3" fmla="*/ 3629025 w 7322185"/>
-                                  <a:gd name="connsiteY3" fmla="*/ 733425 h 1129665"/>
-                                  <a:gd name="connsiteX4" fmla="*/ 0 w 7322185"/>
-                                  <a:gd name="connsiteY4" fmla="*/ 1091565 h 1129665"/>
-                                  <a:gd name="connsiteX5" fmla="*/ 9525 w 7322185"/>
-                                  <a:gd name="connsiteY5" fmla="*/ 0 h 1129665"/>
-                                  <a:gd name="connsiteX0" fmla="*/ 0 w 7312660"/>
-                                  <a:gd name="connsiteY0" fmla="*/ 0 h 1129665"/>
-                                  <a:gd name="connsiteX1" fmla="*/ 7312660 w 7312660"/>
-                                  <a:gd name="connsiteY1" fmla="*/ 0 h 1129665"/>
-                                  <a:gd name="connsiteX2" fmla="*/ 7312660 w 7312660"/>
-                                  <a:gd name="connsiteY2" fmla="*/ 1129665 h 1129665"/>
-                                  <a:gd name="connsiteX3" fmla="*/ 3619500 w 7312660"/>
-                                  <a:gd name="connsiteY3" fmla="*/ 733425 h 1129665"/>
-                                  <a:gd name="connsiteX4" fmla="*/ 0 w 7312660"/>
-                                  <a:gd name="connsiteY4" fmla="*/ 1091565 h 1129665"/>
-                                  <a:gd name="connsiteX5" fmla="*/ 0 w 7312660"/>
-                                  <a:gd name="connsiteY5" fmla="*/ 0 h 1129665"/>
-                                </a:gdLst>
-                                <a:ahLst/>
-                                <a:cxnLst>
-                                  <a:cxn ang="0">
-                                    <a:pos x="connsiteX0" y="connsiteY0"/>
-                                  </a:cxn>
-                                  <a:cxn ang="0">
-                                    <a:pos x="connsiteX1" y="connsiteY1"/>
-                                  </a:cxn>
-                                  <a:cxn ang="0">
-                                    <a:pos x="connsiteX2" y="connsiteY2"/>
-                                  </a:cxn>
-                                  <a:cxn ang="0">
-                                    <a:pos x="connsiteX3" y="connsiteY3"/>
-                                  </a:cxn>
-                                  <a:cxn ang="0">
-                                    <a:pos x="connsiteX4" y="connsiteY4"/>
-                                  </a:cxn>
-                                  <a:cxn ang="0">
-                                    <a:pos x="connsiteX5" y="connsiteY5"/>
-                                  </a:cxn>
-                                </a:cxnLst>
-                                <a:rect l="l" t="t" r="r" b="b"/>
-                                <a:pathLst>
-                                  <a:path w="7312660" h="1129665">
-                                    <a:moveTo>
-                                      <a:pt x="0" y="0"/>
-                                    </a:moveTo>
-                                    <a:lnTo>
-                                      <a:pt x="7312660" y="0"/>
-                                    </a:lnTo>
-                                    <a:lnTo>
-                                      <a:pt x="7312660" y="1129665"/>
-                                    </a:lnTo>
-                                    <a:lnTo>
-                                      <a:pt x="3619500" y="733425"/>
-                                    </a:lnTo>
-                                    <a:lnTo>
-                                      <a:pt x="0" y="1091565"/>
-                                    </a:lnTo>
-                                    <a:lnTo>
-                                      <a:pt x="0" y="0"/>
-                                    </a:lnTo>
-                                    <a:close/>
-                                  </a:path>
-                                </a:pathLst>
-                              </a:custGeom>
-                              <a:ln>
-                                <a:noFill/>
-                              </a:ln>
-                            </wps:spPr>
-                            <wps:style>
-                              <a:lnRef idx="2">
-                                <a:schemeClr val="accent1">
-                                  <a:shade val="50000"/>
-                                </a:schemeClr>
-                              </a:lnRef>
-                              <a:fillRef idx="1">
-                                <a:schemeClr val="accent1"/>
-                              </a:fillRef>
-                              <a:effectRef idx="0">
-                                <a:schemeClr val="accent1"/>
-                              </a:effectRef>
-                              <a:fontRef idx="minor">
-                                <a:schemeClr val="lt1"/>
-                              </a:fontRef>
-                            </wps:style>
-                            <wps:bodyPr rot="0" spcFirstLastPara="0" vertOverflow="overflow" horzOverflow="overflow" vert="horz" wrap="square" lIns="91440" tIns="45720" rIns="91440" bIns="45720" numCol="1" spcCol="0" rtlCol="0" fromWordArt="0" anchor="ctr" anchorCtr="0" forceAA="0" compatLnSpc="1">
-                              <a:prstTxWarp prst="textNoShape">
-                                <a:avLst/>
-                              </a:prstTxWarp>
-                              <a:noAutofit/>
-                            </wps:bodyPr>
-                          </wps:wsp>
-                          <wps:wsp>
-                            <wps:cNvPr id="151" name="Rectangle 151"/>
-                            <wps:cNvSpPr/>
-                            <wps:spPr>
-                              <a:xfrm>
-                                <a:off x="0" y="0"/>
-                                <a:ext cx="7315200" cy="1216152"/>
-                              </a:xfrm>
-                              <a:prstGeom prst="rect">
-                                <a:avLst/>
-                              </a:prstGeom>
-                              <a:blipFill>
-                                <a:blip r:embed="rId7"/>
-                                <a:stretch>
-                                  <a:fillRect r="-7574"/>
-                                </a:stretch>
-                              </a:blipFill>
-                              <a:ln>
-                                <a:noFill/>
-                              </a:ln>
-                            </wps:spPr>
-                            <wps:style>
-                              <a:lnRef idx="2">
-                                <a:schemeClr val="accent1">
-                                  <a:shade val="50000"/>
-                                </a:schemeClr>
-                              </a:lnRef>
-                              <a:fillRef idx="1">
-                                <a:schemeClr val="accent1"/>
-                              </a:fillRef>
-                              <a:effectRef idx="0">
-                                <a:schemeClr val="accent1"/>
-                              </a:effectRef>
-                              <a:fontRef idx="minor">
-                                <a:schemeClr val="lt1"/>
-                              </a:fontRef>
-                            </wps:style>
-                            <wps:bodyPr rot="0" spcFirstLastPara="0" vertOverflow="overflow" horzOverflow="overflow" vert="horz" wrap="square" lIns="91440" tIns="45720" rIns="91440" bIns="45720" numCol="1" spcCol="0" rtlCol="0" fromWordArt="0" anchor="ctr" anchorCtr="0" forceAA="0" compatLnSpc="1">
-                              <a:prstTxWarp prst="textNoShape">
-                                <a:avLst/>
-                              </a:prstTxWarp>
-                              <a:noAutofit/>
-                            </wps:bodyPr>
-                          </wps:wsp>
-                        </wpg:wgp>
-                      </a:graphicData>
-                    </a:graphic>
-                    <wp14:sizeRelH relativeFrom="page">
-                      <wp14:pctWidth>94100</wp14:pctWidth>
-                    </wp14:sizeRelH>
-                    <wp14:sizeRelV relativeFrom="page">
-                      <wp14:pctHeight>12100</wp14:pctHeight>
-                    </wp14:sizeRelV>
-                  </wp:anchor>
-                </w:drawing>
-              </mc:Choice>
-              <mc:Fallback>
-                <w:pict>
-                  <v:group w14:anchorId="5AD20C94" id="Groupe 51" o:spid="_x0000_s1026" style="position:absolute;margin-left:0;margin-top:0;width:8in;height:95.7pt;z-index:251662336;mso-width-percent:941;mso-height-percent:121;mso-top-percent:23;mso-position-horizontal:center;mso-position-horizontal-relative:page;mso-position-vertical-relative:page;mso-width-percent:941;mso-height-percent:121;mso-top-percent:23" coordorigin="" coordsize="73152,12161" o:gfxdata="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">
-                    <v:shape id="Rectangle 51" o:spid="_x0000_s1027" style="position:absolute;width:73152;height:11303;visibility:visible;mso-wrap-style:square;v-text-anchor:middle" coordsize="7312660,1129665" o:gfxdata="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" path="m,l7312660,r,1129665l3619500,733425,,1091565,,xe" fillcolor="#4472c4 [3204]" stroked="f" strokeweight="1pt">
-                      <v:stroke joinstyle="miter"/>
-                      <v:path arrowok="t" o:connecttype="custom" o:connectlocs="0,0;7315200,0;7315200,1130373;3620757,733885;0,1092249;0,0" o:connectangles="0,0,0,0,0,0"/>
-                    </v:shape>
-                    <v:rect id="Rectangle 151" o:spid="_x0000_s1028" style="position:absolute;width:73152;height:12161;visibility:visible;mso-wrap-style:square;v-text-anchor:middle" o:gfxdata="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" stroked="f" strokeweight="1pt">
-                      <v:fill r:id="rId8" o:title="" recolor="t" rotate="t" type="frame"/>
-                    </v:rect>
-                    <w10:wrap anchorx="page" anchory="page"/>
-                  </v:group>
-                </w:pict>
-              </mc:Fallback>
-            </mc:AlternateContent>
+            <w:pict w14:anchorId="65E5AF39">
+              <v:group id="Groupe 51" o:spid="_x0000_s1029" style="position:absolute;margin-left:0;margin-top:0;width:8in;height:95.7pt;z-index:251662336;mso-width-percent:941;mso-height-percent:121;mso-top-percent:23;mso-position-horizontal:center;mso-position-horizontal-relative:page;mso-position-vertical-relative:page;mso-width-percent:941;mso-height-percent:121;mso-top-percent:23" coordorigin="" coordsize="73152,12161" o:gfxdata="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">
+                <v:shape id="Rectangle 51" o:spid="_x0000_s1030" style="position:absolute;width:73152;height:11303;visibility:visible;mso-wrap-style:square;v-text-anchor:middle" coordsize="7312660,1129665" o:gfxdata="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" path="m,l7312660,r,1129665l3619500,733425,,1091565,,xe" fillcolor="#4472c4 [3204]" stroked="f" strokeweight="1pt">
+                  <v:stroke joinstyle="miter"/>
+                  <v:path arrowok="t" o:connecttype="custom" o:connectlocs="0,0;7315200,0;7315200,1130373;3620757,733885;0,1092249;0,0" o:connectangles="0,0,0,0,0,0"/>
+                </v:shape>
+                <v:rect id="Rectangle 151" o:spid="_x0000_s1031" style="position:absolute;width:73152;height:12161;visibility:visible;mso-wrap-style:square;v-text-anchor:middle" o:gfxdata="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" stroked="f" strokeweight="1pt">
+                  <v:fill r:id="rId7" o:title="" recolor="t" rotate="t" type="frame"/>
+                </v:rect>
+                <w10:wrap anchorx="page" anchory="page"/>
+              </v:group>
+            </w:pict>
           </w:r>
           <w:r>
             <w:rPr>
               <w:noProof/>
             </w:rPr>
-            <mc:AlternateContent>
-              <mc:Choice Requires="wps">
-                <w:drawing>
-                  <wp:anchor distT="0" distB="0" distL="114300" distR="114300" simplePos="0" relativeHeight="251660288" behindDoc="0" locked="0" layoutInCell="1" allowOverlap="1" wp14:anchorId="332FA1B1" wp14:editId="455AD80B">
-                    <wp:simplePos x="0" y="0"/>
-                    <wp:positionH relativeFrom="page">
-                      <wp:align>center</wp:align>
-                    </wp:positionH>
-                    <mc:AlternateContent>
-                      <mc:Choice Requires="wp14">
-                        <wp:positionV relativeFrom="page">
-                          <wp14:pctPosVOffset>81800</wp14:pctPosVOffset>
-                        </wp:positionV>
-                      </mc:Choice>
-                      <mc:Fallback>
-                        <wp:positionV relativeFrom="page">
-                          <wp:posOffset>8227695</wp:posOffset>
-                        </wp:positionV>
-                      </mc:Fallback>
-                    </mc:AlternateContent>
-                    <wp:extent cx="7315200" cy="914400"/>
-                    <wp:effectExtent l="0" t="0" r="0" b="8255"/>
-                    <wp:wrapSquare wrapText="bothSides"/>
-                    <wp:docPr id="152" name="Zone de texte 52"/>
-                    <wp:cNvGraphicFramePr/>
-                    <a:graphic xmlns:a="http://schemas.openxmlformats.org/drawingml/2006/main">
-                      <a:graphicData uri="http://schemas.microsoft.com/office/word/2010/wordprocessingShape">
-                        <wps:wsp>
-                          <wps:cNvSpPr txBox="1"/>
-                          <wps:spPr>
-                            <a:xfrm>
-                              <a:off x="0" y="0"/>
-                              <a:ext cx="7315200" cy="914400"/>
-                            </a:xfrm>
-                            <a:prstGeom prst="rect">
-                              <a:avLst/>
-                            </a:prstGeom>
-                            <a:noFill/>
-                            <a:ln w="6350">
-                              <a:noFill/>
-                            </a:ln>
-                            <a:effectLst/>
-                          </wps:spPr>
-                          <wps:style>
-                            <a:lnRef idx="0">
-                              <a:schemeClr val="accent1"/>
-                            </a:lnRef>
-                            <a:fillRef idx="0">
-                              <a:schemeClr val="accent1"/>
-                            </a:fillRef>
-                            <a:effectRef idx="0">
-                              <a:schemeClr val="accent1"/>
-                            </a:effectRef>
-                            <a:fontRef idx="minor">
-                              <a:schemeClr val="dk1"/>
-                            </a:fontRef>
-                          </wps:style>
-                          <wps:txbx>
-                            <w:txbxContent>
-                              <w:sdt>
-                                <w:sdtPr>
-                                  <w:rPr>
-                                    <w:color w:val="595959" w:themeColor="text1" w:themeTint="A6"/>
-                                    <w:sz w:val="28"/>
-                                    <w:szCs w:val="28"/>
-                                  </w:rPr>
-                                  <w:alias w:val="Auteur"/>
-                                  <w:tag w:val=""/>
-                                  <w:id w:val="789243997"/>
-                                  <w:dataBinding w:prefixMappings="xmlns:ns0='http://purl.org/dc/elements/1.1/' xmlns:ns1='http://schemas.openxmlformats.org/package/2006/metadata/core-properties' " w:xpath="/ns1:coreProperties[1]/ns0:creator[1]" w:storeItemID="{6C3C8BC8-F283-45AE-878A-BAB7291924A1}"/>
-                                  <w:text/>
-                                </w:sdtPr>
-                                <w:sdtContent>
-                                  <w:p>
-                                    <w:pPr>
-                                      <w:pStyle w:val="Sansinterligne"/>
-                                      <w:jc w:val="right"/>
-                                      <w:rPr>
-                                        <w:color w:val="595959" w:themeColor="text1" w:themeTint="A6"/>
-                                        <w:sz w:val="28"/>
-                                        <w:szCs w:val="28"/>
-                                      </w:rPr>
-                                    </w:pPr>
-                                    <w:r>
-                                      <w:rPr>
-                                        <w:color w:val="595959" w:themeColor="text1" w:themeTint="A6"/>
-                                        <w:sz w:val="28"/>
-                                        <w:szCs w:val="28"/>
-                                      </w:rPr>
-                                      <w:t>Francis Blais</w:t>
-                                    </w:r>
-                                  </w:p>
-                                </w:sdtContent>
-                              </w:sdt>
-                              <w:p>
-                                <w:pPr>
-                                  <w:pStyle w:val="Sansinterligne"/>
-                                  <w:jc w:val="right"/>
-                                  <w:rPr>
-                                    <w:color w:val="595959" w:themeColor="text1" w:themeTint="A6"/>
-                                    <w:sz w:val="18"/>
-                                    <w:szCs w:val="18"/>
-                                  </w:rPr>
-                                </w:pPr>
-                                <w:sdt>
-                                  <w:sdtPr>
-                                    <w:rPr>
-                                      <w:color w:val="595959" w:themeColor="text1" w:themeTint="A6"/>
-                                      <w:sz w:val="18"/>
-                                      <w:szCs w:val="18"/>
-                                    </w:rPr>
-                                    <w:alias w:val="AdresseCourrier"/>
-                                    <w:tag w:val="AdresseCourrier"/>
-                                    <w:id w:val="942260680"/>
-                                    <w:showingPlcHdr/>
-                                    <w:dataBinding w:prefixMappings="xmlns:ns0='http://schemas.microsoft.com/office/2006/coverPageProps' " w:xpath="/ns0:CoverPageProperties[1]/ns0:CompanyEmail[1]" w:storeItemID="{55AF091B-3C7A-41E3-B477-F2FDAA23CFDA}"/>
-                                    <w:text/>
-                                  </w:sdtPr>
-                                  <w:sdtContent>
-                                    <w:r>
-                                      <w:rPr>
-                                        <w:color w:val="595959" w:themeColor="text1" w:themeTint="A6"/>
-                                        <w:sz w:val="18"/>
-                                        <w:szCs w:val="18"/>
-                                        <w:lang w:val="fr-FR"/>
-                                      </w:rPr>
-                                      <w:t>[Adresse de courrier]</w:t>
-                                    </w:r>
-                                  </w:sdtContent>
-                                </w:sdt>
-                              </w:p>
-                            </w:txbxContent>
-                          </wps:txbx>
-                          <wps:bodyPr rot="0" spcFirstLastPara="0" vertOverflow="overflow" horzOverflow="overflow" vert="horz" wrap="square" lIns="1600200" tIns="0" rIns="685800" bIns="0" numCol="1" spcCol="0" rtlCol="0" fromWordArt="0" anchor="b" anchorCtr="0" forceAA="0" compatLnSpc="1">
-                            <a:prstTxWarp prst="textNoShape">
-                              <a:avLst/>
-                            </a:prstTxWarp>
-                            <a:noAutofit/>
-                          </wps:bodyPr>
-                        </wps:wsp>
-                      </a:graphicData>
-                    </a:graphic>
-                    <wp14:sizeRelH relativeFrom="page">
-                      <wp14:pctWidth>94100</wp14:pctWidth>
-                    </wp14:sizeRelH>
-                    <wp14:sizeRelV relativeFrom="page">
-                      <wp14:pctHeight>9200</wp14:pctHeight>
-                    </wp14:sizeRelV>
-                  </wp:anchor>
-                </w:drawing>
-              </mc:Choice>
-              <mc:Fallback>
-                <w:pict>
-                  <v:shapetype w14:anchorId="332FA1B1" id="_x0000_t202" coordsize="21600,21600" o:spt="202" path="m,l,21600r21600,l21600,xe">
-                    <v:stroke joinstyle="miter"/>
-                    <v:path gradientshapeok="t" o:connecttype="rect"/>
-                  </v:shapetype>
-                  <v:shape id="Zone de texte 52" o:spid="_x0000_s1026" type="#_x0000_t202" style="position:absolute;margin-left:0;margin-top:0;width:8in;height:1in;z-index:251660288;visibility:visible;mso-wrap-style:square;mso-width-percent:941;mso-height-percent:92;mso-top-percent:818;mso-wrap-distance-left:9pt;mso-wrap-distance-top:0;mso-wrap-distance-right:9pt;mso-wrap-distance-bottom:0;mso-position-horizontal:center;mso-position-horizontal-relative:page;mso-position-vertical-relative:page;mso-width-percent:941;mso-height-percent:92;mso-top-percent:818;mso-width-relative:page;mso-height-relative:page;v-text-anchor:bottom" o:gfxdata="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" filled="f" stroked="f" strokeweight=".5pt">
-                    <v:textbox inset="126pt,0,54pt,0">
-                      <w:txbxContent>
-                        <w:sdt>
-                          <w:sdtPr>
-                            <w:rPr>
-                              <w:color w:val="595959" w:themeColor="text1" w:themeTint="A6"/>
-                              <w:sz w:val="28"/>
-                              <w:szCs w:val="28"/>
-                            </w:rPr>
-                            <w:alias w:val="Auteur"/>
-                            <w:tag w:val=""/>
-                            <w:id w:val="789243997"/>
-                            <w:dataBinding w:prefixMappings="xmlns:ns0='http://purl.org/dc/elements/1.1/' xmlns:ns1='http://schemas.openxmlformats.org/package/2006/metadata/core-properties' " w:xpath="/ns1:coreProperties[1]/ns0:creator[1]" w:storeItemID="{6C3C8BC8-F283-45AE-878A-BAB7291924A1}"/>
-                            <w:text/>
-                          </w:sdtPr>
-                          <w:sdtContent>
-                            <w:p>
-                              <w:pPr>
-                                <w:pStyle w:val="Sansinterligne"/>
-                                <w:jc w:val="right"/>
-                                <w:rPr>
-                                  <w:color w:val="595959" w:themeColor="text1" w:themeTint="A6"/>
-                                  <w:sz w:val="28"/>
-                                  <w:szCs w:val="28"/>
-                                </w:rPr>
-                              </w:pPr>
-                              <w:r>
-                                <w:rPr>
-                                  <w:color w:val="595959" w:themeColor="text1" w:themeTint="A6"/>
-                                  <w:sz w:val="28"/>
-                                  <w:szCs w:val="28"/>
-                                </w:rPr>
-                                <w:t>Francis Blais</w:t>
-                              </w:r>
-                            </w:p>
-                          </w:sdtContent>
-                        </w:sdt>
+            <w:pict w14:anchorId="0252D2BF">
+              <v:shapetype id="_x0000_t202" coordsize="21600,21600" o:spt="202" path="m,l,21600r21600,l21600,xe">
+                <v:stroke joinstyle="miter"/>
+                <v:path gradientshapeok="t" o:connecttype="rect"/>
+              </v:shapetype>
+              <v:shape id="Zone de texte 52" o:spid="_x0000_s1028" type="#_x0000_t202" style="position:absolute;margin-left:0;margin-top:0;width:8in;height:1in;z-index:251660288;visibility:visible;mso-wrap-style:square;mso-width-percent:941;mso-height-percent:92;mso-top-percent:818;mso-wrap-distance-left:9pt;mso-wrap-distance-top:0;mso-wrap-distance-right:9pt;mso-wrap-distance-bottom:0;mso-position-horizontal:center;mso-position-horizontal-relative:page;mso-position-vertical-relative:page;mso-width-percent:941;mso-height-percent:92;mso-top-percent:818;mso-width-relative:page;mso-height-relative:page;v-text-anchor:bottom" o:gfxdata="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" filled="f" stroked="f" strokeweight=".5pt">
+                <v:textbox inset="126pt,0,54pt,0">
+                  <w:txbxContent>
+                    <w:sdt>
+                      <w:sdtPr>
+                        <w:rPr>
+                          <w:color w:val="595959" w:themeColor="text1" w:themeTint="A6"/>
+                          <w:sz w:val="28"/>
+                          <w:szCs w:val="28"/>
+                        </w:rPr>
+                        <w:alias w:val="Auteur"/>
+                        <w:tag w:val=""/>
+                        <w:id w:val="789243997"/>
+                        <w:dataBinding w:prefixMappings="xmlns:ns0='http://purl.org/dc/elements/1.1/' xmlns:ns1='http://schemas.openxmlformats.org/package/2006/metadata/core-properties' " w:xpath="/ns1:coreProperties[1]/ns0:creator[1]" w:storeItemID="{6C3C8BC8-F283-45AE-878A-BAB7291924A1}"/>
+                        <w:text/>
+                      </w:sdtPr>
+                      <w:sdtContent>
                         <w:p>
                           <w:pPr>
                             <w:pStyle w:val="Sansinterligne"/>
                             <w:jc w:val="right"/>
                             <w:rPr>
                               <w:color w:val="595959" w:themeColor="text1" w:themeTint="A6"/>
-                              <w:sz w:val="18"/>
-                              <w:szCs w:val="18"/>
-                            </w:rPr>
-                          </w:pPr>
-                          <w:sdt>
-                            <w:sdtPr>
-                              <w:rPr>
-                                <w:color w:val="595959" w:themeColor="text1" w:themeTint="A6"/>
-                                <w:sz w:val="18"/>
-                                <w:szCs w:val="18"/>
-                              </w:rPr>
-                              <w:alias w:val="AdresseCourrier"/>
-                              <w:tag w:val="AdresseCourrier"/>
-                              <w:id w:val="942260680"/>
-                              <w:showingPlcHdr/>
-                              <w:dataBinding w:prefixMappings="xmlns:ns0='http://schemas.microsoft.com/office/2006/coverPageProps' " w:xpath="/ns0:CoverPageProperties[1]/ns0:CompanyEmail[1]" w:storeItemID="{55AF091B-3C7A-41E3-B477-F2FDAA23CFDA}"/>
-                              <w:text/>
-                            </w:sdtPr>
-                            <w:sdtContent>
-                              <w:r>
-                                <w:rPr>
-                                  <w:color w:val="595959" w:themeColor="text1" w:themeTint="A6"/>
-                                  <w:sz w:val="18"/>
-                                  <w:szCs w:val="18"/>
-                                  <w:lang w:val="fr-FR"/>
-                                </w:rPr>
-                                <w:t>[Adresse de courrier]</w:t>
-                              </w:r>
-                            </w:sdtContent>
-                          </w:sdt>
-                        </w:p>
-                      </w:txbxContent>
-                    </v:textbox>
-                    <w10:wrap type="square" anchorx="page" anchory="page"/>
-                  </v:shape>
-                </w:pict>
-              </mc:Fallback>
-            </mc:AlternateContent>
-          </w:r>
-          <w:r>
-            <w:rPr>
-              <w:noProof/>
-            </w:rPr>
-            <mc:AlternateContent>
-              <mc:Choice Requires="wps">
-                <w:drawing>
-                  <wp:anchor distT="0" distB="0" distL="114300" distR="114300" simplePos="0" relativeHeight="251661312" behindDoc="0" locked="0" layoutInCell="1" allowOverlap="1" wp14:anchorId="491F088B" wp14:editId="4697A193">
-                    <wp:simplePos x="0" y="0"/>
-                    <wp:positionH relativeFrom="page">
-                      <wp:align>center</wp:align>
-                    </wp:positionH>
-                    <mc:AlternateContent>
-                      <mc:Choice Requires="wp14">
-                        <wp:positionV relativeFrom="page">
-                          <wp14:pctPosVOffset>70000</wp14:pctPosVOffset>
-                        </wp:positionV>
-                      </mc:Choice>
-                      <mc:Fallback>
-                        <wp:positionV relativeFrom="page">
-                          <wp:posOffset>7040880</wp:posOffset>
-                        </wp:positionV>
-                      </mc:Fallback>
-                    </mc:AlternateContent>
-                    <wp:extent cx="7315200" cy="1009650"/>
-                    <wp:effectExtent l="0" t="0" r="0" b="0"/>
-                    <wp:wrapSquare wrapText="bothSides"/>
-                    <wp:docPr id="153" name="Zone de texte 53"/>
-                    <wp:cNvGraphicFramePr/>
-                    <a:graphic xmlns:a="http://schemas.openxmlformats.org/drawingml/2006/main">
-                      <a:graphicData uri="http://schemas.microsoft.com/office/word/2010/wordprocessingShape">
-                        <wps:wsp>
-                          <wps:cNvSpPr txBox="1"/>
-                          <wps:spPr>
-                            <a:xfrm>
-                              <a:off x="0" y="0"/>
-                              <a:ext cx="7315200" cy="1009650"/>
-                            </a:xfrm>
-                            <a:prstGeom prst="rect">
-                              <a:avLst/>
-                            </a:prstGeom>
-                            <a:noFill/>
-                            <a:ln w="6350">
-                              <a:noFill/>
-                            </a:ln>
-                            <a:effectLst/>
-                          </wps:spPr>
-                          <wps:style>
-                            <a:lnRef idx="0">
-                              <a:schemeClr val="accent1"/>
-                            </a:lnRef>
-                            <a:fillRef idx="0">
-                              <a:schemeClr val="accent1"/>
-                            </a:fillRef>
-                            <a:effectRef idx="0">
-                              <a:schemeClr val="accent1"/>
-                            </a:effectRef>
-                            <a:fontRef idx="minor">
-                              <a:schemeClr val="dk1"/>
-                            </a:fontRef>
-                          </wps:style>
-                          <wps:txbx>
-                            <w:txbxContent>
-                              <w:p>
-                                <w:pPr>
-                                  <w:pStyle w:val="Sansinterligne"/>
-                                  <w:jc w:val="right"/>
-                                  <w:rPr>
-                                    <w:color w:val="4472C4" w:themeColor="accent1"/>
-                                    <w:sz w:val="28"/>
-                                    <w:szCs w:val="28"/>
-                                  </w:rPr>
-                                </w:pPr>
-                                <w:r>
-                                  <w:rPr>
-                                    <w:color w:val="4472C4" w:themeColor="accent1"/>
-                                    <w:sz w:val="28"/>
-                                    <w:szCs w:val="28"/>
-                                    <w:lang w:val="fr-FR"/>
-                                  </w:rPr>
-                                  <w:t>Titre à définir</w:t>
-                                </w:r>
-                              </w:p>
-                              <w:sdt>
-                                <w:sdtPr>
-                                  <w:rPr>
-                                    <w:color w:val="595959" w:themeColor="text1" w:themeTint="A6"/>
-                                    <w:sz w:val="20"/>
-                                    <w:szCs w:val="20"/>
-                                  </w:rPr>
-                                  <w:alias w:val="Résumé"/>
-                                  <w:tag w:val=""/>
-                                  <w:id w:val="1375273687"/>
-                                  <w:showingPlcHdr/>
-                                  <w:dataBinding w:prefixMappings="xmlns:ns0='http://schemas.microsoft.com/office/2006/coverPageProps' " w:xpath="/ns0:CoverPageProperties[1]/ns0:Abstract[1]" w:storeItemID="{55AF091B-3C7A-41E3-B477-F2FDAA23CFDA}"/>
-                                  <w:text w:multiLine="1"/>
-                                </w:sdtPr>
-                                <w:sdtContent>
-                                  <w:p>
-                                    <w:pPr>
-                                      <w:pStyle w:val="Sansinterligne"/>
-                                      <w:jc w:val="right"/>
-                                      <w:rPr>
-                                        <w:color w:val="595959" w:themeColor="text1" w:themeTint="A6"/>
-                                        <w:sz w:val="20"/>
-                                        <w:szCs w:val="20"/>
-                                      </w:rPr>
-                                    </w:pPr>
-                                    <w:r>
-                                      <w:rPr>
-                                        <w:color w:val="595959" w:themeColor="text1" w:themeTint="A6"/>
-                                        <w:sz w:val="20"/>
-                                        <w:szCs w:val="20"/>
-                                      </w:rPr>
-                                      <w:t xml:space="preserve">     </w:t>
-                                    </w:r>
-                                  </w:p>
-                                </w:sdtContent>
-                              </w:sdt>
-                            </w:txbxContent>
-                          </wps:txbx>
-                          <wps:bodyPr rot="0" spcFirstLastPara="0" vertOverflow="overflow" horzOverflow="overflow" vert="horz" wrap="square" lIns="1600200" tIns="0" rIns="685800" bIns="0" numCol="1" spcCol="0" rtlCol="0" fromWordArt="0" anchor="t" anchorCtr="0" forceAA="0" compatLnSpc="1">
-                            <a:prstTxWarp prst="textNoShape">
-                              <a:avLst/>
-                            </a:prstTxWarp>
-                            <a:spAutoFit/>
-                          </wps:bodyPr>
-                        </wps:wsp>
-                      </a:graphicData>
-                    </a:graphic>
-                    <wp14:sizeRelH relativeFrom="page">
-                      <wp14:pctWidth>94100</wp14:pctWidth>
-                    </wp14:sizeRelH>
-                    <wp14:sizeRelV relativeFrom="page">
-                      <wp14:pctHeight>10000</wp14:pctHeight>
-                    </wp14:sizeRelV>
-                  </wp:anchor>
-                </w:drawing>
-              </mc:Choice>
-              <mc:Fallback>
-                <w:pict>
-                  <v:shape w14:anchorId="491F088B" id="Zone de texte 53" o:spid="_x0000_s1027" type="#_x0000_t202" style="position:absolute;margin-left:0;margin-top:0;width:8in;height:79.5pt;z-index:251661312;visibility:visible;mso-wrap-style:square;mso-width-percent:941;mso-height-percent:100;mso-top-percent:700;mso-wrap-distance-left:9pt;mso-wrap-distance-top:0;mso-wrap-distance-right:9pt;mso-wrap-distance-bottom:0;mso-position-horizontal:center;mso-position-horizontal-relative:page;mso-position-vertical-relative:page;mso-width-percent:941;mso-height-percent:100;mso-top-percent:700;mso-width-relative:page;mso-height-relative:page;v-text-anchor:top" o:gfxdata="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" filled="f" stroked="f" strokeweight=".5pt">
-                    <v:textbox style="mso-fit-shape-to-text:t" inset="126pt,0,54pt,0">
-                      <w:txbxContent>
-                        <w:p>
-                          <w:pPr>
-                            <w:pStyle w:val="Sansinterligne"/>
-                            <w:jc w:val="right"/>
-                            <w:rPr>
-                              <w:color w:val="4472C4" w:themeColor="accent1"/>
                               <w:sz w:val="28"/>
                               <w:szCs w:val="28"/>
                             </w:rPr>
                           </w:pPr>
                           <w:r>
                             <w:rPr>
-                              <w:color w:val="4472C4" w:themeColor="accent1"/>
+                              <w:color w:val="595959" w:themeColor="text1" w:themeTint="A6"/>
                               <w:sz w:val="28"/>
                               <w:szCs w:val="28"/>
+                            </w:rPr>
+                            <w:t>Francis Blais</w:t>
+                          </w:r>
+                        </w:p>
+                      </w:sdtContent>
+                    </w:sdt>
+                    <w:p>
+                      <w:pPr>
+                        <w:pStyle w:val="Sansinterligne"/>
+                        <w:jc w:val="right"/>
+                        <w:rPr>
+                          <w:color w:val="595959" w:themeColor="text1" w:themeTint="A6"/>
+                          <w:sz w:val="18"/>
+                          <w:szCs w:val="18"/>
+                        </w:rPr>
+                      </w:pPr>
+                      <w:sdt>
+                        <w:sdtPr>
+                          <w:rPr>
+                            <w:color w:val="595959" w:themeColor="text1" w:themeTint="A6"/>
+                            <w:sz w:val="18"/>
+                            <w:szCs w:val="18"/>
+                          </w:rPr>
+                          <w:alias w:val="AdresseCourrier"/>
+                          <w:tag w:val="AdresseCourrier"/>
+                          <w:id w:val="942260680"/>
+                          <w:showingPlcHdr/>
+                          <w:dataBinding w:prefixMappings="xmlns:ns0='http://schemas.microsoft.com/office/2006/coverPageProps' " w:xpath="/ns0:CoverPageProperties[1]/ns0:CompanyEmail[1]" w:storeItemID="{55AF091B-3C7A-41E3-B477-F2FDAA23CFDA}"/>
+                          <w:text/>
+                        </w:sdtPr>
+                        <w:sdtContent>
+                          <w:r>
+                            <w:rPr>
+                              <w:color w:val="595959" w:themeColor="text1" w:themeTint="A6"/>
+                              <w:sz w:val="18"/>
+                              <w:szCs w:val="18"/>
                               <w:lang w:val="fr-FR"/>
                             </w:rPr>
-                            <w:t>Titre à définir</w:t>
+                            <w:t>[Adresse de courrier]</w:t>
                           </w:r>
-                        </w:p>
-                        <w:sdt>
-                          <w:sdtPr>
+                        </w:sdtContent>
+                      </w:sdt>
+                    </w:p>
+                  </w:txbxContent>
+                </v:textbox>
+                <w10:wrap type="square" anchorx="page" anchory="page"/>
+              </v:shape>
+            </w:pict>
+          </w:r>
+          <w:r>
+            <w:rPr>
+              <w:noProof/>
+            </w:rPr>
+            <w:pict w14:anchorId="26F336C2">
+              <v:shape id="Zone de texte 53" o:spid="_x0000_s1027" type="#_x0000_t202" style="position:absolute;margin-left:0;margin-top:0;width:8in;height:79.5pt;z-index:251661312;visibility:visible;mso-wrap-style:square;mso-width-percent:941;mso-height-percent:100;mso-top-percent:700;mso-wrap-distance-left:9pt;mso-wrap-distance-top:0;mso-wrap-distance-right:9pt;mso-wrap-distance-bottom:0;mso-position-horizontal:center;mso-position-horizontal-relative:page;mso-position-vertical-relative:page;mso-width-percent:941;mso-height-percent:100;mso-top-percent:700;mso-width-relative:page;mso-height-relative:page;v-text-anchor:top" o:gfxdata="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" filled="f" stroked="f" strokeweight=".5pt">
+                <v:textbox style="mso-fit-shape-to-text:t" inset="126pt,0,54pt,0">
+                  <w:txbxContent>
+                    <w:p>
+                      <w:pPr>
+                        <w:pStyle w:val="Sansinterligne"/>
+                        <w:jc w:val="right"/>
+                        <w:rPr>
+                          <w:color w:val="4472C4" w:themeColor="accent1"/>
+                          <w:sz w:val="28"/>
+                          <w:szCs w:val="28"/>
+                        </w:rPr>
+                      </w:pPr>
+                      <w:r>
+                        <w:rPr>
+                          <w:color w:val="4472C4" w:themeColor="accent1"/>
+                          <w:sz w:val="28"/>
+                          <w:szCs w:val="28"/>
+                          <w:lang w:val="fr-FR"/>
+                        </w:rPr>
+                        <w:t>Titre à définir</w:t>
+                      </w:r>
+                    </w:p>
+                    <w:sdt>
+                      <w:sdtPr>
+                        <w:rPr>
+                          <w:color w:val="595959" w:themeColor="text1" w:themeTint="A6"/>
+                          <w:sz w:val="20"/>
+                          <w:szCs w:val="20"/>
+                        </w:rPr>
+                        <w:alias w:val="Résumé"/>
+                        <w:tag w:val=""/>
+                        <w:id w:val="1375273687"/>
+                        <w:showingPlcHdr/>
+                        <w:dataBinding w:prefixMappings="xmlns:ns0='http://schemas.microsoft.com/office/2006/coverPageProps' " w:xpath="/ns0:CoverPageProperties[1]/ns0:Abstract[1]" w:storeItemID="{55AF091B-3C7A-41E3-B477-F2FDAA23CFDA}"/>
+                        <w:text w:multiLine="1"/>
+                      </w:sdtPr>
+                      <w:sdtContent>
+                        <w:p>
+                          <w:pPr>
+                            <w:pStyle w:val="Sansinterligne"/>
+                            <w:jc w:val="right"/>
                             <w:rPr>
                               <w:color w:val="595959" w:themeColor="text1" w:themeTint="A6"/>
                               <w:sz w:val="20"/>
                               <w:szCs w:val="20"/>
                             </w:rPr>
-                            <w:alias w:val="Résumé"/>
-                            <w:tag w:val=""/>
-                            <w:id w:val="1375273687"/>
-                            <w:showingPlcHdr/>
-                            <w:dataBinding w:prefixMappings="xmlns:ns0='http://schemas.microsoft.com/office/2006/coverPageProps' " w:xpath="/ns0:CoverPageProperties[1]/ns0:Abstract[1]" w:storeItemID="{55AF091B-3C7A-41E3-B477-F2FDAA23CFDA}"/>
-                            <w:text w:multiLine="1"/>
-                          </w:sdtPr>
-                          <w:sdtContent>
-                            <w:p>
-                              <w:pPr>
-                                <w:pStyle w:val="Sansinterligne"/>
-                                <w:jc w:val="right"/>
-                                <w:rPr>
-                                  <w:color w:val="595959" w:themeColor="text1" w:themeTint="A6"/>
-                                  <w:sz w:val="20"/>
-                                  <w:szCs w:val="20"/>
-                                </w:rPr>
-                              </w:pPr>
-                              <w:r>
-                                <w:rPr>
-                                  <w:color w:val="595959" w:themeColor="text1" w:themeTint="A6"/>
-                                  <w:sz w:val="20"/>
-                                  <w:szCs w:val="20"/>
-                                </w:rPr>
-                                <w:t xml:space="preserve">     </w:t>
-                              </w:r>
-                            </w:p>
-                          </w:sdtContent>
-                        </w:sdt>
-                      </w:txbxContent>
-                    </v:textbox>
-                    <w10:wrap type="square" anchorx="page" anchory="page"/>
-                  </v:shape>
-                </w:pict>
-              </mc:Fallback>
-            </mc:AlternateContent>
+                          </w:pPr>
+                          <w:r>
+                            <w:rPr>
+                              <w:color w:val="595959" w:themeColor="text1" w:themeTint="A6"/>
+                              <w:sz w:val="20"/>
+                              <w:szCs w:val="20"/>
+                            </w:rPr>
+                            <w:t xml:space="preserve">     </w:t>
+                          </w:r>
+                        </w:p>
+                      </w:sdtContent>
+                    </w:sdt>
+                  </w:txbxContent>
+                </v:textbox>
+                <w10:wrap type="square" anchorx="page" anchory="page"/>
+              </v:shape>
+            </w:pict>
           </w:r>
           <w:r>
             <w:rPr>
               <w:noProof/>
             </w:rPr>
-            <mc:AlternateContent>
-              <mc:Choice Requires="wps">
-                <w:drawing>
-                  <wp:anchor distT="0" distB="0" distL="114300" distR="114300" simplePos="0" relativeHeight="251659264" behindDoc="0" locked="0" layoutInCell="1" allowOverlap="1" wp14:anchorId="421E5F84" wp14:editId="22432000">
-                    <wp:simplePos x="0" y="0"/>
-                    <wp:positionH relativeFrom="page">
-                      <wp:align>center</wp:align>
-                    </wp:positionH>
-                    <mc:AlternateContent>
-                      <mc:Choice Requires="wp14">
-                        <wp:positionV relativeFrom="page">
-                          <wp14:pctPosVOffset>30000</wp14:pctPosVOffset>
-                        </wp:positionV>
-                      </mc:Choice>
-                      <mc:Fallback>
-                        <wp:positionV relativeFrom="page">
-                          <wp:posOffset>3017520</wp:posOffset>
-                        </wp:positionV>
-                      </mc:Fallback>
-                    </mc:AlternateContent>
-                    <wp:extent cx="7315200" cy="3638550"/>
-                    <wp:effectExtent l="0" t="0" r="0" b="6350"/>
-                    <wp:wrapSquare wrapText="bothSides"/>
-                    <wp:docPr id="154" name="Zone de texte 54"/>
-                    <wp:cNvGraphicFramePr/>
-                    <a:graphic xmlns:a="http://schemas.openxmlformats.org/drawingml/2006/main">
-                      <a:graphicData uri="http://schemas.microsoft.com/office/word/2010/wordprocessingShape">
-                        <wps:wsp>
-                          <wps:cNvSpPr txBox="1"/>
-                          <wps:spPr>
-                            <a:xfrm>
-                              <a:off x="0" y="0"/>
-                              <a:ext cx="7315200" cy="3638550"/>
-                            </a:xfrm>
-                            <a:prstGeom prst="rect">
-                              <a:avLst/>
-                            </a:prstGeom>
-                            <a:noFill/>
-                            <a:ln w="6350">
-                              <a:noFill/>
-                            </a:ln>
-                            <a:effectLst/>
-                          </wps:spPr>
-                          <wps:style>
-                            <a:lnRef idx="0">
-                              <a:schemeClr val="accent1"/>
-                            </a:lnRef>
-                            <a:fillRef idx="0">
-                              <a:schemeClr val="accent1"/>
-                            </a:fillRef>
-                            <a:effectRef idx="0">
-                              <a:schemeClr val="accent1"/>
-                            </a:effectRef>
-                            <a:fontRef idx="minor">
-                              <a:schemeClr val="dk1"/>
-                            </a:fontRef>
-                          </wps:style>
-                          <wps:txbx>
-                            <w:txbxContent>
-                              <w:p>
-                                <w:pPr>
-                                  <w:jc w:val="right"/>
-                                  <w:rPr>
-                                    <w:color w:val="4472C4" w:themeColor="accent1"/>
-                                    <w:sz w:val="64"/>
-                                    <w:szCs w:val="64"/>
-                                  </w:rPr>
-                                </w:pPr>
-                                <w:sdt>
-                                  <w:sdtPr>
-                                    <w:rPr>
-                                      <w:caps/>
-                                      <w:color w:val="4472C4" w:themeColor="accent1"/>
-                                      <w:sz w:val="64"/>
-                                      <w:szCs w:val="64"/>
-                                    </w:rPr>
-                                    <w:alias w:val="Titre"/>
-                                    <w:tag w:val=""/>
-                                    <w:id w:val="630141079"/>
-                                    <w:dataBinding w:prefixMappings="xmlns:ns0='http://purl.org/dc/elements/1.1/' xmlns:ns1='http://schemas.openxmlformats.org/package/2006/metadata/core-properties' " w:xpath="/ns1:coreProperties[1]/ns0:title[1]" w:storeItemID="{6C3C8BC8-F283-45AE-878A-BAB7291924A1}"/>
-                                    <w:text w:multiLine="1"/>
-                                  </w:sdtPr>
-                                  <w:sdtEndPr>
-                                    <w:rPr>
-                                      <w:caps w:val="0"/>
-                                    </w:rPr>
-                                  </w:sdtEndPr>
-                                  <w:sdtContent>
-                                    <w:r>
-                                      <w:rPr>
-                                        <w:caps/>
-                                        <w:color w:val="4472C4" w:themeColor="accent1"/>
-                                        <w:sz w:val="64"/>
-                                        <w:szCs w:val="64"/>
-                                      </w:rPr>
-                                      <w:t>Premier jeux SOLO</w:t>
-                                    </w:r>
-                                  </w:sdtContent>
-                                </w:sdt>
-                              </w:p>
-                              <w:sdt>
-                                <w:sdtPr>
-                                  <w:rPr>
-                                    <w:color w:val="404040" w:themeColor="text1" w:themeTint="BF"/>
-                                    <w:sz w:val="36"/>
-                                    <w:szCs w:val="36"/>
-                                  </w:rPr>
-                                  <w:alias w:val="Sous-titre"/>
-                                  <w:tag w:val=""/>
-                                  <w:id w:val="1759551507"/>
-                                  <w:dataBinding w:prefixMappings="xmlns:ns0='http://purl.org/dc/elements/1.1/' xmlns:ns1='http://schemas.openxmlformats.org/package/2006/metadata/core-properties' " w:xpath="/ns1:coreProperties[1]/ns0:subject[1]" w:storeItemID="{6C3C8BC8-F283-45AE-878A-BAB7291924A1}"/>
-                                  <w:text/>
-                                </w:sdtPr>
-                                <w:sdtContent>
-                                  <w:p>
-                                    <w:pPr>
-                                      <w:jc w:val="right"/>
-                                      <w:rPr>
-                                        <w:smallCaps/>
-                                        <w:color w:val="404040" w:themeColor="text1" w:themeTint="BF"/>
-                                        <w:sz w:val="36"/>
-                                        <w:szCs w:val="36"/>
-                                      </w:rPr>
-                                    </w:pPr>
-                                    <w:r>
-                                      <w:rPr>
-                                        <w:color w:val="404040" w:themeColor="text1" w:themeTint="BF"/>
-                                        <w:sz w:val="36"/>
-                                        <w:szCs w:val="36"/>
-                                      </w:rPr>
-                                      <w:t>Jeux 2d réaliser avec Unity</w:t>
-                                    </w:r>
-                                  </w:p>
-                                </w:sdtContent>
-                              </w:sdt>
-                            </w:txbxContent>
-                          </wps:txbx>
-                          <wps:bodyPr rot="0" spcFirstLastPara="0" vertOverflow="overflow" horzOverflow="overflow" vert="horz" wrap="square" lIns="1600200" tIns="0" rIns="685800" bIns="0" numCol="1" spcCol="0" rtlCol="0" fromWordArt="0" anchor="b" anchorCtr="0" forceAA="0" compatLnSpc="1">
-                            <a:prstTxWarp prst="textNoShape">
-                              <a:avLst/>
-                            </a:prstTxWarp>
-                            <a:noAutofit/>
-                          </wps:bodyPr>
-                        </wps:wsp>
-                      </a:graphicData>
-                    </a:graphic>
-                    <wp14:sizeRelH relativeFrom="page">
-                      <wp14:pctWidth>94100</wp14:pctWidth>
-                    </wp14:sizeRelH>
-                    <wp14:sizeRelV relativeFrom="page">
-                      <wp14:pctHeight>36300</wp14:pctHeight>
-                    </wp14:sizeRelV>
-                  </wp:anchor>
-                </w:drawing>
-              </mc:Choice>
-              <mc:Fallback>
-                <w:pict>
-                  <v:shape w14:anchorId="421E5F84" id="Zone de texte 54" o:spid="_x0000_s1028" type="#_x0000_t202" style="position:absolute;margin-left:0;margin-top:0;width:8in;height:286.5pt;z-index:251659264;visibility:visible;mso-wrap-style:square;mso-width-percent:941;mso-height-percent:363;mso-top-percent:300;mso-wrap-distance-left:9pt;mso-wrap-distance-top:0;mso-wrap-distance-right:9pt;mso-wrap-distance-bottom:0;mso-position-horizontal:center;mso-position-horizontal-relative:page;mso-position-vertical-relative:page;mso-width-percent:941;mso-height-percent:363;mso-top-percent:300;mso-width-relative:page;mso-height-relative:page;v-text-anchor:bottom" o:gfxdata="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" filled="f" stroked="f" strokeweight=".5pt">
-                    <v:textbox inset="126pt,0,54pt,0">
-                      <w:txbxContent>
+            <w:pict w14:anchorId="1DE32F04">
+              <v:shape id="Zone de texte 54" o:spid="_x0000_s1026" type="#_x0000_t202" style="position:absolute;margin-left:0;margin-top:0;width:8in;height:286.5pt;z-index:251659264;visibility:visible;mso-wrap-style:square;mso-width-percent:941;mso-height-percent:363;mso-top-percent:300;mso-wrap-distance-left:9pt;mso-wrap-distance-top:0;mso-wrap-distance-right:9pt;mso-wrap-distance-bottom:0;mso-position-horizontal:center;mso-position-horizontal-relative:page;mso-position-vertical-relative:page;mso-width-percent:941;mso-height-percent:363;mso-top-percent:300;mso-width-relative:page;mso-height-relative:page;v-text-anchor:bottom" o:gfxdata="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" filled="f" stroked="f" strokeweight=".5pt">
+                <v:textbox inset="126pt,0,54pt,0">
+                  <w:txbxContent>
+                    <w:p>
+                      <w:pPr>
+                        <w:jc w:val="right"/>
+                        <w:rPr>
+                          <w:color w:val="4472C4" w:themeColor="accent1"/>
+                          <w:sz w:val="64"/>
+                          <w:szCs w:val="64"/>
+                        </w:rPr>
+                      </w:pPr>
+                      <w:sdt>
+                        <w:sdtPr>
+                          <w:rPr>
+                            <w:caps/>
+                            <w:color w:val="4472C4" w:themeColor="accent1"/>
+                            <w:sz w:val="64"/>
+                            <w:szCs w:val="64"/>
+                          </w:rPr>
+                          <w:alias w:val="Titre"/>
+                          <w:tag w:val=""/>
+                          <w:id w:val="630141079"/>
+                          <w:dataBinding w:prefixMappings="xmlns:ns0='http://purl.org/dc/elements/1.1/' xmlns:ns1='http://schemas.openxmlformats.org/package/2006/metadata/core-properties' " w:xpath="/ns1:coreProperties[1]/ns0:title[1]" w:storeItemID="{6C3C8BC8-F283-45AE-878A-BAB7291924A1}"/>
+                          <w:text w:multiLine="1"/>
+                        </w:sdtPr>
+                        <w:sdtEndPr>
+                          <w:rPr>
+                            <w:caps w:val="0"/>
+                          </w:rPr>
+                        </w:sdtEndPr>
+                        <w:sdtContent>
+                          <w:r>
+                            <w:rPr>
+                              <w:caps/>
+                              <w:color w:val="4472C4" w:themeColor="accent1"/>
+                              <w:sz w:val="64"/>
+                              <w:szCs w:val="64"/>
+                            </w:rPr>
+                            <w:t>Premier jeux SOLO</w:t>
+                          </w:r>
+                        </w:sdtContent>
+                      </w:sdt>
+                    </w:p>
+                    <w:sdt>
+                      <w:sdtPr>
+                        <w:rPr>
+                          <w:color w:val="404040" w:themeColor="text1" w:themeTint="BF"/>
+                          <w:sz w:val="36"/>
+                          <w:szCs w:val="36"/>
+                        </w:rPr>
+                        <w:alias w:val="Sous-titre"/>
+                        <w:tag w:val=""/>
+                        <w:id w:val="1759551507"/>
+                        <w:dataBinding w:prefixMappings="xmlns:ns0='http://purl.org/dc/elements/1.1/' xmlns:ns1='http://schemas.openxmlformats.org/package/2006/metadata/core-properties' " w:xpath="/ns1:coreProperties[1]/ns0:subject[1]" w:storeItemID="{6C3C8BC8-F283-45AE-878A-BAB7291924A1}"/>
+                        <w:text/>
+                      </w:sdtPr>
+                      <w:sdtContent>
                         <w:p>
                           <w:pPr>
                             <w:jc w:val="right"/>
                             <w:rPr>
-                              <w:color w:val="4472C4" w:themeColor="accent1"/>
-                              <w:sz w:val="64"/>
-                              <w:szCs w:val="64"/>
+                              <w:smallCaps/>
+                              <w:color w:val="404040" w:themeColor="text1" w:themeTint="BF"/>
+                              <w:sz w:val="36"/>
+                              <w:szCs w:val="36"/>
                             </w:rPr>
                           </w:pPr>
-                          <w:sdt>
-                            <w:sdtPr>
-                              <w:rPr>
-                                <w:caps/>
-                                <w:color w:val="4472C4" w:themeColor="accent1"/>
-                                <w:sz w:val="64"/>
-                                <w:szCs w:val="64"/>
-                              </w:rPr>
-                              <w:alias w:val="Titre"/>
-                              <w:tag w:val=""/>
-                              <w:id w:val="630141079"/>
-                              <w:dataBinding w:prefixMappings="xmlns:ns0='http://purl.org/dc/elements/1.1/' xmlns:ns1='http://schemas.openxmlformats.org/package/2006/metadata/core-properties' " w:xpath="/ns1:coreProperties[1]/ns0:title[1]" w:storeItemID="{6C3C8BC8-F283-45AE-878A-BAB7291924A1}"/>
-                              <w:text w:multiLine="1"/>
-                            </w:sdtPr>
-                            <w:sdtEndPr>
-                              <w:rPr>
-                                <w:caps w:val="0"/>
-                              </w:rPr>
-                            </w:sdtEndPr>
-                            <w:sdtContent>
-                              <w:r>
-                                <w:rPr>
-                                  <w:caps/>
-                                  <w:color w:val="4472C4" w:themeColor="accent1"/>
-                                  <w:sz w:val="64"/>
-                                  <w:szCs w:val="64"/>
-                                </w:rPr>
-                                <w:t>Premier jeux SOLO</w:t>
-                              </w:r>
-                            </w:sdtContent>
-                          </w:sdt>
-                        </w:p>
-                        <w:sdt>
-                          <w:sdtPr>
+                          <w:r>
                             <w:rPr>
                               <w:color w:val="404040" w:themeColor="text1" w:themeTint="BF"/>
                               <w:sz w:val="36"/>
                               <w:szCs w:val="36"/>
                             </w:rPr>
-                            <w:alias w:val="Sous-titre"/>
-                            <w:tag w:val=""/>
-                            <w:id w:val="1759551507"/>
-                            <w:dataBinding w:prefixMappings="xmlns:ns0='http://purl.org/dc/elements/1.1/' xmlns:ns1='http://schemas.openxmlformats.org/package/2006/metadata/core-properties' " w:xpath="/ns1:coreProperties[1]/ns0:subject[1]" w:storeItemID="{6C3C8BC8-F283-45AE-878A-BAB7291924A1}"/>
-                            <w:text/>
-                          </w:sdtPr>
-                          <w:sdtContent>
-                            <w:p>
-                              <w:pPr>
-                                <w:jc w:val="right"/>
-                                <w:rPr>
-                                  <w:smallCaps/>
-                                  <w:color w:val="404040" w:themeColor="text1" w:themeTint="BF"/>
-                                  <w:sz w:val="36"/>
-                                  <w:szCs w:val="36"/>
-                                </w:rPr>
-                              </w:pPr>
-                              <w:r>
-                                <w:rPr>
-                                  <w:color w:val="404040" w:themeColor="text1" w:themeTint="BF"/>
-                                  <w:sz w:val="36"/>
-                                  <w:szCs w:val="36"/>
-                                </w:rPr>
-                                <w:t>Jeux 2d réaliser avec Unity</w:t>
-                              </w:r>
-                            </w:p>
-                          </w:sdtContent>
-                        </w:sdt>
-                      </w:txbxContent>
-                    </v:textbox>
-                    <w10:wrap type="square" anchorx="page" anchory="page"/>
-                  </v:shape>
-                </w:pict>
-              </mc:Fallback>
-            </mc:AlternateContent>
+                            <w:t xml:space="preserve">Jeux 2d réaliser avec </w:t>
+                          </w:r>
+                          <w:proofErr w:type="spellStart"/>
+                          <w:r>
+                            <w:rPr>
+                              <w:color w:val="404040" w:themeColor="text1" w:themeTint="BF"/>
+                              <w:sz w:val="36"/>
+                              <w:szCs w:val="36"/>
+                            </w:rPr>
+                            <w:t>Unity</w:t>
+                          </w:r>
+                          <w:proofErr w:type="spellEnd"/>
+                        </w:p>
+                      </w:sdtContent>
+                    </w:sdt>
+                  </w:txbxContent>
+                </v:textbox>
+                <w10:wrap type="square" anchorx="page" anchory="page"/>
+              </v:shape>
+            </w:pict>
           </w:r>
         </w:p>
         <w:p>
@@ -997,7 +306,6 @@
           <w:sz w:val="22"/>
           <w:szCs w:val="22"/>
           <w:lang w:eastAsia="en-US"/>
-          <w14:ligatures w14:val="standardContextual"/>
         </w:rPr>
         <w:id w:val="-460735084"/>
         <w:docPartObj>
@@ -1041,7 +349,7 @@
           <w:r>
             <w:fldChar w:fldCharType="separate"/>
           </w:r>
-          <w:hyperlink w:anchor="_Toc140072929" w:history="1">
+          <w:hyperlink w:anchor="_Toc139571774" w:history="1">
             <w:r>
               <w:rPr>
                 <w:rStyle w:val="Lienhypertexte"/>
@@ -1068,7 +376,7 @@
                 <w:noProof/>
                 <w:webHidden/>
               </w:rPr>
-              <w:instrText xml:space="preserve"> PAGEREF _Toc140072929 \h </w:instrText>
+              <w:instrText xml:space="preserve"> PAGEREF _Toc139571774 \h </w:instrText>
             </w:r>
             <w:r>
               <w:rPr>
@@ -1112,7 +420,7 @@
               <w:lang w:eastAsia="fr-CA"/>
             </w:rPr>
           </w:pPr>
-          <w:hyperlink w:anchor="_Toc140072930" w:history="1">
+          <w:hyperlink w:anchor="_Toc139571775" w:history="1">
             <w:r>
               <w:rPr>
                 <w:rStyle w:val="Lienhypertexte"/>
@@ -1155,7 +463,7 @@
                 <w:noProof/>
                 <w:webHidden/>
               </w:rPr>
-              <w:instrText xml:space="preserve"> PAGEREF _Toc140072930 \h </w:instrText>
+              <w:instrText xml:space="preserve"> PAGEREF _Toc139571775 \h </w:instrText>
             </w:r>
             <w:r>
               <w:rPr>
@@ -1198,7 +506,7 @@
               <w:lang w:eastAsia="fr-CA"/>
             </w:rPr>
           </w:pPr>
-          <w:hyperlink w:anchor="_Toc140072931" w:history="1">
+          <w:hyperlink w:anchor="_Toc139571776" w:history="1">
             <w:r>
               <w:rPr>
                 <w:rStyle w:val="Lienhypertexte"/>
@@ -1225,7 +533,7 @@
                 <w:noProof/>
                 <w:webHidden/>
               </w:rPr>
-              <w:instrText xml:space="preserve"> PAGEREF _Toc140072931 \h </w:instrText>
+              <w:instrText xml:space="preserve"> PAGEREF _Toc139571776 \h </w:instrText>
             </w:r>
             <w:r>
               <w:rPr>
@@ -1268,7 +576,7 @@
               <w:lang w:eastAsia="fr-CA"/>
             </w:rPr>
           </w:pPr>
-          <w:hyperlink w:anchor="_Toc140072932" w:history="1">
+          <w:hyperlink w:anchor="_Toc139571777" w:history="1">
             <w:r>
               <w:rPr>
                 <w:rStyle w:val="Lienhypertexte"/>
@@ -1295,7 +603,7 @@
                 <w:noProof/>
                 <w:webHidden/>
               </w:rPr>
-              <w:instrText xml:space="preserve"> PAGEREF _Toc140072932 \h </w:instrText>
+              <w:instrText xml:space="preserve"> PAGEREF _Toc139571777 \h </w:instrText>
             </w:r>
             <w:r>
               <w:rPr>
@@ -1338,7 +646,7 @@
               <w:lang w:eastAsia="fr-CA"/>
             </w:rPr>
           </w:pPr>
-          <w:hyperlink w:anchor="_Toc140072933" w:history="1">
+          <w:hyperlink w:anchor="_Toc139571778" w:history="1">
             <w:r>
               <w:rPr>
                 <w:rStyle w:val="Lienhypertexte"/>
@@ -1365,7 +673,7 @@
                 <w:noProof/>
                 <w:webHidden/>
               </w:rPr>
-              <w:instrText xml:space="preserve"> PAGEREF _Toc140072933 \h </w:instrText>
+              <w:instrText xml:space="preserve"> PAGEREF _Toc139571778 \h </w:instrText>
             </w:r>
             <w:r>
               <w:rPr>
@@ -1408,7 +716,7 @@
               <w:lang w:eastAsia="fr-CA"/>
             </w:rPr>
           </w:pPr>
-          <w:hyperlink w:anchor="_Toc140072934" w:history="1">
+          <w:hyperlink w:anchor="_Toc139571779" w:history="1">
             <w:r>
               <w:rPr>
                 <w:rStyle w:val="Lienhypertexte"/>
@@ -1435,7 +743,7 @@
                 <w:noProof/>
                 <w:webHidden/>
               </w:rPr>
-              <w:instrText xml:space="preserve"> PAGEREF _Toc140072934 \h </w:instrText>
+              <w:instrText xml:space="preserve"> PAGEREF _Toc139571779 \h </w:instrText>
             </w:r>
             <w:r>
               <w:rPr>
@@ -1478,7 +786,7 @@
               <w:lang w:eastAsia="fr-CA"/>
             </w:rPr>
           </w:pPr>
-          <w:hyperlink w:anchor="_Toc140072935" w:history="1">
+          <w:hyperlink w:anchor="_Toc139571780" w:history="1">
             <w:r>
               <w:rPr>
                 <w:rStyle w:val="Lienhypertexte"/>
@@ -1505,7 +813,7 @@
                 <w:noProof/>
                 <w:webHidden/>
               </w:rPr>
-              <w:instrText xml:space="preserve"> PAGEREF _Toc140072935 \h </w:instrText>
+              <w:instrText xml:space="preserve"> PAGEREF _Toc139571780 \h </w:instrText>
             </w:r>
             <w:r>
               <w:rPr>
@@ -1578,7 +886,7 @@
       <w:pPr>
         <w:pStyle w:val="Titre1"/>
       </w:pPr>
-      <w:bookmarkStart w:id="0" w:name="_Toc140072929"/>
+      <w:bookmarkStart w:id="0" w:name="_Toc139571774"/>
       <w:r>
         <w:t>Brainstorme</w:t>
       </w:r>
@@ -1604,8 +912,21 @@
         <w:ind w:left="714" w:hanging="357"/>
       </w:pPr>
       <w:r>
-        <w:t>Grandement inspiré de zombieVille sur ios</w:t>
-      </w:r>
+        <w:t xml:space="preserve">Grandement inspiré de </w:t>
+      </w:r>
+      <w:proofErr w:type="spellStart"/>
+      <w:r>
+        <w:t>zombieVille</w:t>
+      </w:r>
+      <w:proofErr w:type="spellEnd"/>
+      <w:r>
+        <w:t xml:space="preserve"> sur </w:t>
+      </w:r>
+      <w:proofErr w:type="spellStart"/>
+      <w:r>
+        <w:t>ios</w:t>
+      </w:r>
+      <w:proofErr w:type="spellEnd"/>
     </w:p>
     <w:p>
       <w:pPr>
@@ -1618,7 +939,23 @@
         <w:ind w:left="714" w:hanging="357"/>
       </w:pPr>
       <w:r>
-        <w:t xml:space="preserve">Zombie qui attack le player </w:t>
+        <w:t xml:space="preserve">Zombie qui </w:t>
+      </w:r>
+      <w:proofErr w:type="spellStart"/>
+      <w:r>
+        <w:t>attack</w:t>
+      </w:r>
+      <w:proofErr w:type="spellEnd"/>
+      <w:r>
+        <w:t xml:space="preserve"> le </w:t>
+      </w:r>
+      <w:proofErr w:type="spellStart"/>
+      <w:r>
+        <w:t>player</w:t>
+      </w:r>
+      <w:proofErr w:type="spellEnd"/>
+      <w:r>
+        <w:t xml:space="preserve"> </w:t>
       </w:r>
     </w:p>
     <w:p>
@@ -1637,7 +974,23 @@
         <w:t xml:space="preserve"> chien</w:t>
       </w:r>
       <w:r>
-        <w:t xml:space="preserve"> « speedy », « ranged »</w:t>
+        <w:t xml:space="preserve"> « </w:t>
+      </w:r>
+      <w:proofErr w:type="spellStart"/>
+      <w:r>
+        <w:t>speedy</w:t>
+      </w:r>
+      <w:proofErr w:type="spellEnd"/>
+      <w:r>
+        <w:t> », « </w:t>
+      </w:r>
+      <w:proofErr w:type="spellStart"/>
+      <w:r>
+        <w:t>ranged</w:t>
+      </w:r>
+      <w:proofErr w:type="spellEnd"/>
+      <w:r>
+        <w:t> »</w:t>
       </w:r>
     </w:p>
     <w:p>
@@ -1671,7 +1024,23 @@
         <w:ind w:left="714" w:hanging="357"/>
       </w:pPr>
       <w:r>
-        <w:t xml:space="preserve">Avec de l’ambition, peut rajouter une partie tower defense (liée </w:t>
+        <w:t xml:space="preserve">Avec de l’ambition, peut rajouter une partie </w:t>
+      </w:r>
+      <w:proofErr w:type="spellStart"/>
+      <w:r>
+        <w:t>tower</w:t>
+      </w:r>
+      <w:proofErr w:type="spellEnd"/>
+      <w:r>
+        <w:t xml:space="preserve"> </w:t>
+      </w:r>
+      <w:proofErr w:type="spellStart"/>
+      <w:r>
+        <w:t>defense</w:t>
+      </w:r>
+      <w:proofErr w:type="spellEnd"/>
+      <w:r>
+        <w:t xml:space="preserve"> (liée </w:t>
       </w:r>
       <w:r>
         <w:t>aux ressources</w:t>
@@ -1691,7 +1060,15 @@
         <w:ind w:left="714" w:hanging="357"/>
       </w:pPr>
       <w:r>
-        <w:t>Rogue like ish, après 5 vie tu recommence de 0</w:t>
+        <w:t xml:space="preserve">Rogue like </w:t>
+      </w:r>
+      <w:proofErr w:type="spellStart"/>
+      <w:r>
+        <w:t>ish</w:t>
+      </w:r>
+      <w:proofErr w:type="spellEnd"/>
+      <w:r>
+        <w:t>, après 5 vie tu recommence de 0</w:t>
       </w:r>
     </w:p>
     <w:p>
@@ -1712,8 +1089,13 @@
       <w:r>
         <w:t xml:space="preserve"> </w:t>
       </w:r>
-      <w:r>
-        <w:t xml:space="preserve">playable </w:t>
+      <w:proofErr w:type="spellStart"/>
+      <w:r>
+        <w:t>playable</w:t>
+      </w:r>
+      <w:proofErr w:type="spellEnd"/>
+      <w:r>
+        <w:t xml:space="preserve"> </w:t>
       </w:r>
       <w:r>
         <w:t>? (</w:t>
@@ -1774,7 +1156,23 @@
         <w:spacing w:line="360" w:lineRule="auto"/>
       </w:pPr>
       <w:r>
-        <w:t>Maison pourrait être plus risky mais plus $$ (possibilité de déclencher event où petit groupe zombie apparait)</w:t>
+        <w:t xml:space="preserve">Maison pourrait être plus </w:t>
+      </w:r>
+      <w:proofErr w:type="spellStart"/>
+      <w:r>
+        <w:t>risky</w:t>
+      </w:r>
+      <w:proofErr w:type="spellEnd"/>
+      <w:r>
+        <w:t xml:space="preserve"> mais plus $$ (possibilité de déclencher </w:t>
+      </w:r>
+      <w:proofErr w:type="spellStart"/>
+      <w:r>
+        <w:t>event</w:t>
+      </w:r>
+      <w:proofErr w:type="spellEnd"/>
+      <w:r>
+        <w:t xml:space="preserve"> où petit groupe zombie apparait)</w:t>
       </w:r>
     </w:p>
     <w:p>
@@ -1813,7 +1211,23 @@
         <w:spacing w:line="360" w:lineRule="auto"/>
       </w:pPr>
       <w:r>
-        <w:t>Ennemie attack le player de plusieurs manières </w:t>
+        <w:t xml:space="preserve">Ennemie </w:t>
+      </w:r>
+      <w:proofErr w:type="spellStart"/>
+      <w:r>
+        <w:t>attack</w:t>
+      </w:r>
+      <w:proofErr w:type="spellEnd"/>
+      <w:r>
+        <w:t xml:space="preserve"> le </w:t>
+      </w:r>
+      <w:proofErr w:type="spellStart"/>
+      <w:r>
+        <w:t>player</w:t>
+      </w:r>
+      <w:proofErr w:type="spellEnd"/>
+      <w:r>
+        <w:t xml:space="preserve"> de plusieurs manières </w:t>
       </w:r>
     </w:p>
     <w:p>
@@ -1839,8 +1253,21 @@
         <w:spacing w:line="360" w:lineRule="auto"/>
       </w:pPr>
       <w:r>
-        <w:t>Apparait au côté d’une maison pour l’event d’ambuscade</w:t>
-      </w:r>
+        <w:t>Apparait au côté d’une maison pour l’</w:t>
+      </w:r>
+      <w:proofErr w:type="spellStart"/>
+      <w:r>
+        <w:t>event</w:t>
+      </w:r>
+      <w:proofErr w:type="spellEnd"/>
+      <w:r>
+        <w:t xml:space="preserve"> d’</w:t>
+      </w:r>
+      <w:proofErr w:type="spellStart"/>
+      <w:r>
+        <w:t>ambuscade</w:t>
+      </w:r>
+      <w:proofErr w:type="spellEnd"/>
     </w:p>
     <w:p>
       <w:pPr>
@@ -1883,8 +1310,13 @@
       <w:r>
         <w:t xml:space="preserve"> </w:t>
       </w:r>
-      <w:r>
-        <w:t xml:space="preserve">ranged reste toujours dans la caméra du joueur et ne puisse pas </w:t>
+      <w:proofErr w:type="spellStart"/>
+      <w:r>
+        <w:t>ranged</w:t>
+      </w:r>
+      <w:proofErr w:type="spellEnd"/>
+      <w:r>
+        <w:t xml:space="preserve"> reste toujours dans la caméra du joueur et ne puisse pas </w:t>
       </w:r>
       <w:r>
         <w:t>tirer</w:t>
@@ -1916,7 +1348,15 @@
         <w:t>du screen</w:t>
       </w:r>
       <w:r>
-        <w:t xml:space="preserve"> du player lorsqu’il est actif, le détruire</w:t>
+        <w:t xml:space="preserve"> du </w:t>
+      </w:r>
+      <w:proofErr w:type="spellStart"/>
+      <w:r>
+        <w:t>player</w:t>
+      </w:r>
+      <w:proofErr w:type="spellEnd"/>
+      <w:r>
+        <w:t xml:space="preserve"> lorsqu’il est actif, le détruire</w:t>
       </w:r>
       <w:r>
         <w:t xml:space="preserve">. </w:t>
@@ -1938,7 +1378,15 @@
         <w:spacing w:line="360" w:lineRule="auto"/>
       </w:pPr>
       <w:r>
-        <w:t xml:space="preserve">Ajout de miniboss ou juste 1 boss tout dépendant nb niveau </w:t>
+        <w:t xml:space="preserve">Ajout de </w:t>
+      </w:r>
+      <w:proofErr w:type="spellStart"/>
+      <w:r>
+        <w:t>miniboss</w:t>
+      </w:r>
+      <w:proofErr w:type="spellEnd"/>
+      <w:r>
+        <w:t xml:space="preserve"> ou juste 1 boss tout dépendant nb niveau </w:t>
       </w:r>
       <w:r>
         <w:rPr>
@@ -1961,7 +1409,7 @@
           <w:numId w:val="3"/>
         </w:numPr>
       </w:pPr>
-      <w:bookmarkStart w:id="2" w:name="_Toc140072930"/>
+      <w:bookmarkStart w:id="2" w:name="_Toc139571775"/>
       <w:r>
         <w:t>Idée retenue :</w:t>
       </w:r>
@@ -1991,12 +1439,14 @@
         </w:rPr>
         <w:t xml:space="preserve"> principal Est le zombie de base low: attack, speed, attack speed, health but gives low prices </w:t>
       </w:r>
+      <w:proofErr w:type="gramStart"/>
       <w:r>
         <w:rPr>
           <w:lang w:val="en-CA"/>
         </w:rPr>
-        <w:t>too.</w:t>
-      </w:r>
+        <w:t>too</w:t>
+      </w:r>
+      <w:proofErr w:type="gramEnd"/>
     </w:p>
     <w:p>
       <w:pPr>
@@ -2008,7 +1458,25 @@
         <w:spacing w:line="360" w:lineRule="auto"/>
       </w:pPr>
       <w:r>
-        <w:t>Ennemie spéciale : tanks, chien, ranged. Vienne avec des stats qui correspond au genre + récompense correspondante a leur difficulté d’être tuer</w:t>
+        <w:t xml:space="preserve">Ennemie spéciale : tanks, chien, </w:t>
+      </w:r>
+      <w:proofErr w:type="spellStart"/>
+      <w:r>
+        <w:t>ranged</w:t>
+      </w:r>
+      <w:proofErr w:type="spellEnd"/>
+      <w:r>
+        <w:t xml:space="preserve">. Vienne avec des stats qui correspond au genre + récompense correspondante </w:t>
+      </w:r>
+      <w:proofErr w:type="spellStart"/>
+      <w:proofErr w:type="gramStart"/>
+      <w:r>
+        <w:t>a</w:t>
+      </w:r>
+      <w:proofErr w:type="spellEnd"/>
+      <w:proofErr w:type="gramEnd"/>
+      <w:r>
+        <w:t xml:space="preserve"> leur difficulté d’être tuer</w:t>
       </w:r>
     </w:p>
     <w:p>
@@ -2075,7 +1543,15 @@
         <w:spacing w:line="360" w:lineRule="auto"/>
       </w:pPr>
       <w:r>
-        <w:t>Rogue like ish, après 5 vie tu recommence de 0</w:t>
+        <w:t xml:space="preserve">Rogue like </w:t>
+      </w:r>
+      <w:proofErr w:type="spellStart"/>
+      <w:r>
+        <w:t>ish</w:t>
+      </w:r>
+      <w:proofErr w:type="spellEnd"/>
+      <w:r>
+        <w:t>, après 5 vie tu recommence de 0</w:t>
       </w:r>
     </w:p>
     <w:p>
@@ -2088,7 +1564,31 @@
         <w:spacing w:line="360" w:lineRule="auto"/>
       </w:pPr>
       <w:r>
-        <w:t xml:space="preserve">Possibilité de fouiller Poubelle/Maison Maison pourrait être plus risky mais plus $$ (possibilité de déclencher event où petit groupe zombie apparait) et poubelle -$ et peut </w:t>
+        <w:t xml:space="preserve">Possibilité de fouiller Poubelle/Maison </w:t>
+      </w:r>
+      <w:proofErr w:type="spellStart"/>
+      <w:r>
+        <w:t>Maison</w:t>
+      </w:r>
+      <w:proofErr w:type="spellEnd"/>
+      <w:r>
+        <w:t xml:space="preserve"> pourrait être plus </w:t>
+      </w:r>
+      <w:proofErr w:type="spellStart"/>
+      <w:r>
+        <w:t>risky</w:t>
+      </w:r>
+      <w:proofErr w:type="spellEnd"/>
+      <w:r>
+        <w:t xml:space="preserve"> mais plus $$ (possibilité de déclencher </w:t>
+      </w:r>
+      <w:proofErr w:type="spellStart"/>
+      <w:r>
+        <w:t>event</w:t>
+      </w:r>
+      <w:proofErr w:type="spellEnd"/>
+      <w:r>
+        <w:t xml:space="preserve"> où petit groupe zombie apparait) et poubelle -$ et peut </w:t>
       </w:r>
       <w:r>
         <w:t>donner</w:t>
@@ -2107,7 +1607,23 @@
         <w:spacing w:line="360" w:lineRule="auto"/>
       </w:pPr>
       <w:r>
-        <w:t xml:space="preserve">Ennemie attack le player de plusieurs manières </w:t>
+        <w:t xml:space="preserve">Ennemie </w:t>
+      </w:r>
+      <w:proofErr w:type="spellStart"/>
+      <w:r>
+        <w:t>attack</w:t>
+      </w:r>
+      <w:proofErr w:type="spellEnd"/>
+      <w:r>
+        <w:t xml:space="preserve"> le </w:t>
+      </w:r>
+      <w:proofErr w:type="spellStart"/>
+      <w:r>
+        <w:t>player</w:t>
+      </w:r>
+      <w:proofErr w:type="spellEnd"/>
+      <w:r>
+        <w:t xml:space="preserve"> de plusieurs manières </w:t>
       </w:r>
     </w:p>
     <w:p>
@@ -2133,8 +1649,21 @@
         <w:spacing w:line="360" w:lineRule="auto"/>
       </w:pPr>
       <w:r>
-        <w:t>Apparait au côté d’une maison pour l’event d’ambuscade</w:t>
-      </w:r>
+        <w:t>Apparait au côté d’une maison pour l’</w:t>
+      </w:r>
+      <w:proofErr w:type="spellStart"/>
+      <w:r>
+        <w:t>event</w:t>
+      </w:r>
+      <w:proofErr w:type="spellEnd"/>
+      <w:r>
+        <w:t xml:space="preserve"> d’</w:t>
+      </w:r>
+      <w:proofErr w:type="spellStart"/>
+      <w:r>
+        <w:t>ambuscade</w:t>
+      </w:r>
+      <w:proofErr w:type="spellEnd"/>
     </w:p>
     <w:p>
       <w:pPr>
@@ -2159,7 +1688,15 @@
         <w:spacing w:line="360" w:lineRule="auto"/>
       </w:pPr>
       <w:r>
-        <w:t>S’assuré que les zombies ranged reste toujours dans la caméra du joueur et ne puisse pas tirer si pas visible/hors champs</w:t>
+        <w:t xml:space="preserve">S’assuré que les zombies </w:t>
+      </w:r>
+      <w:proofErr w:type="spellStart"/>
+      <w:r>
+        <w:t>ranged</w:t>
+      </w:r>
+      <w:proofErr w:type="spellEnd"/>
+      <w:r>
+        <w:t xml:space="preserve"> reste toujours dans la caméra du joueur et ne puisse pas tirer si pas visible/hors champs</w:t>
       </w:r>
     </w:p>
     <w:p>
@@ -2203,7 +1740,7 @@
         <w:pStyle w:val="Titre1"/>
         <w:spacing w:line="360" w:lineRule="auto"/>
       </w:pPr>
-      <w:bookmarkStart w:id="3" w:name="_Toc140072931"/>
+      <w:bookmarkStart w:id="3" w:name="_Toc139571776"/>
       <w:r>
         <w:t>Description</w:t>
       </w:r>
@@ -2355,7 +1892,7 @@
       <w:pPr>
         <w:pStyle w:val="Titre1"/>
       </w:pPr>
-      <w:bookmarkStart w:id="4" w:name="_Toc140072932"/>
+      <w:bookmarkStart w:id="4" w:name="_Toc139571777"/>
       <w:r>
         <w:t xml:space="preserve">Sprite/Matériel/Mob a </w:t>
       </w:r>
@@ -2376,7 +1913,7 @@
       <w:r>
         <w:tab/>
       </w:r>
-      <w:bookmarkStart w:id="5" w:name="_Toc140072933"/>
+      <w:bookmarkStart w:id="5" w:name="_Toc139571778"/>
       <w:r>
         <w:t>Pour le joueur :</w:t>
       </w:r>
@@ -2528,8 +2065,13 @@
         <w:t xml:space="preserve">2. </w:t>
       </w:r>
       <w:r>
-        <w:t>Batte spikey</w:t>
-      </w:r>
+        <w:t xml:space="preserve">Batte </w:t>
+      </w:r>
+      <w:proofErr w:type="spellStart"/>
+      <w:r>
+        <w:t>spikey</w:t>
+      </w:r>
+      <w:proofErr w:type="spellEnd"/>
     </w:p>
     <w:p>
       <w:pPr>
@@ -2693,7 +2235,15 @@
         <w:spacing w:line="360" w:lineRule="auto"/>
       </w:pPr>
       <w:r>
-        <w:t xml:space="preserve">.44 Magnun </w:t>
+        <w:t xml:space="preserve">.44 </w:t>
+      </w:r>
+      <w:proofErr w:type="spellStart"/>
+      <w:r>
+        <w:t>Magnun</w:t>
+      </w:r>
+      <w:proofErr w:type="spellEnd"/>
+      <w:r>
+        <w:t xml:space="preserve"> </w:t>
       </w:r>
     </w:p>
     <w:p>
@@ -2706,7 +2256,15 @@
         <w:spacing w:line="360" w:lineRule="auto"/>
       </w:pPr>
       <w:r>
-        <w:t>Stats : Big damage | small chargeur | vitesse de tire lente</w:t>
+        <w:t xml:space="preserve">Stats : Big damage | </w:t>
+      </w:r>
+      <w:proofErr w:type="spellStart"/>
+      <w:r>
+        <w:t>small</w:t>
+      </w:r>
+      <w:proofErr w:type="spellEnd"/>
+      <w:r>
+        <w:t xml:space="preserve"> chargeur | vitesse de tire lente</w:t>
       </w:r>
     </w:p>
     <w:p>
@@ -2718,8 +2276,13 @@
         </w:numPr>
         <w:spacing w:line="360" w:lineRule="auto"/>
       </w:pPr>
-      <w:r>
-        <w:t xml:space="preserve">Desert eagle </w:t>
+      <w:proofErr w:type="spellStart"/>
+      <w:r>
+        <w:t>Desert</w:t>
+      </w:r>
+      <w:proofErr w:type="spellEnd"/>
+      <w:r>
+        <w:t xml:space="preserve"> eagle </w:t>
       </w:r>
     </w:p>
     <w:p>
@@ -2847,11 +2410,24 @@
       <w:r>
         <w:t xml:space="preserve">Stats : </w:t>
       </w:r>
-      <w:r>
-        <w:t xml:space="preserve">small/medium/large damage selon la distance | petit chargeur | petite porté </w:t>
-      </w:r>
-      <w:r>
-        <w:t xml:space="preserve">| cadance de </w:t>
+      <w:proofErr w:type="spellStart"/>
+      <w:r>
+        <w:t>small</w:t>
+      </w:r>
+      <w:proofErr w:type="spellEnd"/>
+      <w:r>
+        <w:t xml:space="preserve">/medium/large damage selon la distance | petit chargeur | petite porté </w:t>
+      </w:r>
+      <w:r>
+        <w:t xml:space="preserve">| </w:t>
+      </w:r>
+      <w:proofErr w:type="spellStart"/>
+      <w:r>
+        <w:t>cadance</w:t>
+      </w:r>
+      <w:proofErr w:type="spellEnd"/>
+      <w:r>
+        <w:t xml:space="preserve"> de </w:t>
       </w:r>
       <w:r>
         <w:t>tir lent</w:t>
@@ -2866,8 +2442,13 @@
         </w:numPr>
         <w:spacing w:line="360" w:lineRule="auto"/>
       </w:pPr>
-      <w:r>
-        <w:t>Benelli m4 super 90</w:t>
+      <w:proofErr w:type="spellStart"/>
+      <w:r>
+        <w:t>Benelli</w:t>
+      </w:r>
+      <w:proofErr w:type="spellEnd"/>
+      <w:r>
+        <w:t xml:space="preserve"> m4 super 90</w:t>
       </w:r>
     </w:p>
     <w:p>
@@ -2880,7 +2461,15 @@
         <w:spacing w:line="360" w:lineRule="auto"/>
       </w:pPr>
       <w:r>
-        <w:t>Stats : small+/medium+/large+ damage selon distance</w:t>
+        <w:t xml:space="preserve">Stats : </w:t>
+      </w:r>
+      <w:proofErr w:type="spellStart"/>
+      <w:r>
+        <w:t>small</w:t>
+      </w:r>
+      <w:proofErr w:type="spellEnd"/>
+      <w:r>
+        <w:t>+/medium+/large+ damage selon distance</w:t>
       </w:r>
       <w:r>
         <w:t xml:space="preserve"> | moyen chargeur | porté medium | cadence de tire moyen</w:t>
@@ -2909,7 +2498,15 @@
         <w:spacing w:line="360" w:lineRule="auto"/>
       </w:pPr>
       <w:r>
-        <w:t>Stats : small+/medium++/large++</w:t>
+        <w:t xml:space="preserve">Stats : </w:t>
+      </w:r>
+      <w:proofErr w:type="spellStart"/>
+      <w:r>
+        <w:t>small</w:t>
+      </w:r>
+      <w:proofErr w:type="spellEnd"/>
+      <w:r>
+        <w:t>+/medium++/large++</w:t>
       </w:r>
       <w:r>
         <w:t xml:space="preserve"> damage| Petit grand chargeur | porté medium ++ | cadence de tire rapide</w:t>
@@ -2987,7 +2584,15 @@
         <w:spacing w:line="360" w:lineRule="auto"/>
       </w:pPr>
       <w:r>
-        <w:t>Stats : small damage</w:t>
+        <w:t xml:space="preserve">Stats : </w:t>
+      </w:r>
+      <w:proofErr w:type="spellStart"/>
+      <w:r>
+        <w:t>small</w:t>
+      </w:r>
+      <w:proofErr w:type="spellEnd"/>
+      <w:r>
+        <w:t xml:space="preserve"> damage</w:t>
       </w:r>
       <w:r>
         <w:t>|</w:t>
@@ -3052,8 +2657,13 @@
         </w:numPr>
         <w:spacing w:line="360" w:lineRule="auto"/>
       </w:pPr>
-      <w:r>
-        <w:t xml:space="preserve">Minigun </w:t>
+      <w:proofErr w:type="spellStart"/>
+      <w:r>
+        <w:t>Minigun</w:t>
+      </w:r>
+      <w:proofErr w:type="spellEnd"/>
+      <w:r>
+        <w:t xml:space="preserve"> </w:t>
       </w:r>
     </w:p>
     <w:p>
@@ -3066,7 +2676,15 @@
         <w:spacing w:line="360" w:lineRule="auto"/>
       </w:pPr>
       <w:r>
-        <w:t>Stats : small damage | no chargeur (plonge directe dans les balles) | cadence de tire automatique/monstrueuse</w:t>
+        <w:t xml:space="preserve">Stats : </w:t>
+      </w:r>
+      <w:proofErr w:type="spellStart"/>
+      <w:r>
+        <w:t>small</w:t>
+      </w:r>
+      <w:proofErr w:type="spellEnd"/>
+      <w:r>
+        <w:t xml:space="preserve"> damage | no chargeur (plonge directe dans les balles) | cadence de tire automatique/monstrueuse</w:t>
       </w:r>
     </w:p>
     <w:p>
@@ -3199,6 +2817,7 @@
       <w:r>
         <w:t xml:space="preserve"> nombre de </w:t>
       </w:r>
+      <w:proofErr w:type="spellStart"/>
       <w:r>
         <w:rPr>
           <w:b/>
@@ -3206,6 +2825,7 @@
         </w:rPr>
         <w:t>pv</w:t>
       </w:r>
+      <w:proofErr w:type="spellEnd"/>
       <w:r>
         <w:t xml:space="preserve">, </w:t>
       </w:r>
@@ -3227,8 +2847,13 @@
         <w:t>bonus</w:t>
       </w:r>
       <w:r>
-        <w:t xml:space="preserve"> donné au player</w:t>
-      </w:r>
+        <w:t xml:space="preserve"> donné au </w:t>
+      </w:r>
+      <w:proofErr w:type="spellStart"/>
+      <w:r>
+        <w:t>player</w:t>
+      </w:r>
+      <w:proofErr w:type="spellEnd"/>
       <w:r>
         <w:t>, utilise toute un M4A1 avec stats d’un pistolet de base (dans le fond juste appliqué le visuel)</w:t>
       </w:r>
@@ -3262,7 +2887,15 @@
         <w:t>medium</w:t>
       </w:r>
       <w:r>
-        <w:t xml:space="preserve"> health | dégât </w:t>
+        <w:t xml:space="preserve"> </w:t>
+      </w:r>
+      <w:proofErr w:type="spellStart"/>
+      <w:r>
+        <w:t>health</w:t>
+      </w:r>
+      <w:proofErr w:type="spellEnd"/>
+      <w:r>
+        <w:t xml:space="preserve"> | dégât </w:t>
       </w:r>
       <w:r>
         <w:t>moyen</w:t>
@@ -3294,13 +2927,26 @@
         <w:spacing w:line="360" w:lineRule="auto"/>
       </w:pPr>
       <w:r>
-        <w:t>Stats : high health</w:t>
-      </w:r>
+        <w:t xml:space="preserve">Stats : high </w:t>
+      </w:r>
+      <w:proofErr w:type="spellStart"/>
+      <w:r>
+        <w:t>health</w:t>
+      </w:r>
+      <w:proofErr w:type="spellEnd"/>
       <w:r>
         <w:t xml:space="preserve"> |</w:t>
       </w:r>
       <w:r>
-        <w:t xml:space="preserve"> dégat élevé | Utilisé </w:t>
+        <w:t xml:space="preserve"> </w:t>
+      </w:r>
+      <w:proofErr w:type="spellStart"/>
+      <w:r>
+        <w:t>dégat</w:t>
+      </w:r>
+      <w:proofErr w:type="spellEnd"/>
+      <w:r>
+        <w:t xml:space="preserve"> élevé | Utilisé </w:t>
       </w:r>
       <w:r>
         <w:t>1</w:t>
@@ -3338,8 +2984,13 @@
         <w:t>medium</w:t>
       </w:r>
       <w:r>
-        <w:t xml:space="preserve"> health</w:t>
-      </w:r>
+        <w:t xml:space="preserve"> </w:t>
+      </w:r>
+      <w:proofErr w:type="spellStart"/>
+      <w:r>
+        <w:t>health</w:t>
+      </w:r>
+      <w:proofErr w:type="spellEnd"/>
       <w:r>
         <w:t xml:space="preserve">| </w:t>
       </w:r>
@@ -3404,8 +3055,13 @@
         <w:t>chance</w:t>
       </w:r>
       <w:r>
-        <w:t xml:space="preserve"> de spawns</w:t>
-      </w:r>
+        <w:t xml:space="preserve"> de </w:t>
+      </w:r>
+      <w:proofErr w:type="spellStart"/>
+      <w:r>
+        <w:t>spawns</w:t>
+      </w:r>
+      <w:proofErr w:type="spellEnd"/>
     </w:p>
     <w:p>
       <w:pPr>
@@ -3456,8 +3112,13 @@
         <w:spacing w:line="360" w:lineRule="auto"/>
       </w:pPr>
       <w:r>
-        <w:t>Donne 5% des munitions maximal à une catégorie randoms</w:t>
-      </w:r>
+        <w:t xml:space="preserve">Donne 5% des munitions maximal à une catégorie </w:t>
+      </w:r>
+      <w:proofErr w:type="spellStart"/>
+      <w:r>
+        <w:t>randoms</w:t>
+      </w:r>
+      <w:proofErr w:type="spellEnd"/>
     </w:p>
     <w:p>
       <w:pPr>
@@ -3601,7 +3262,7 @@
       <w:r>
         <w:tab/>
       </w:r>
-      <w:bookmarkStart w:id="6" w:name="_Toc140072934"/>
+      <w:bookmarkStart w:id="6" w:name="_Toc139571779"/>
       <w:r>
         <w:t xml:space="preserve">Pour </w:t>
       </w:r>
@@ -3629,7 +3290,7 @@
       <w:r>
         <w:tab/>
       </w:r>
-      <w:bookmarkStart w:id="7" w:name="_Toc140072935"/>
+      <w:bookmarkStart w:id="7" w:name="_Toc139571780"/>
       <w:r>
         <w:t>Pour les monstres</w:t>
       </w:r>
@@ -4785,7 +4446,6 @@
       <w:rFonts w:eastAsiaTheme="minorEastAsia"/>
       <w:kern w:val="0"/>
       <w:lang w:eastAsia="fr-CA"/>
-      <w14:ligatures w14:val="none"/>
     </w:rPr>
   </w:style>
   <w:style w:type="character" w:customStyle="1" w:styleId="SansinterligneCar">
@@ -4798,7 +4458,6 @@
       <w:rFonts w:eastAsiaTheme="minorEastAsia"/>
       <w:kern w:val="0"/>
       <w:lang w:eastAsia="fr-CA"/>
-      <w14:ligatures w14:val="none"/>
     </w:rPr>
   </w:style>
   <w:style w:type="character" w:customStyle="1" w:styleId="Titre1Car">
@@ -4828,7 +4487,6 @@
     <w:rPr>
       <w:kern w:val="0"/>
       <w:lang w:eastAsia="fr-CA"/>
-      <w14:ligatures w14:val="none"/>
     </w:rPr>
   </w:style>
   <w:style w:type="character" w:customStyle="1" w:styleId="Titre2Car">

</xml_diff>